<commit_message>
updated manuscript, adding drugs to the picture
</commit_message>
<xml_diff>
--- a/04_reports/manuscript_r_ss_pr.docx
+++ b/04_reports/manuscript_r_ss_pr.docx
@@ -1,6 +1,6 @@
 
 <file path=word/document.xml><?xml version="1.0" encoding="utf-8"?>
-<w:document xmlns:wpc="http://schemas.microsoft.com/office/word/2010/wordprocessingCanvas" xmlns:cx="http://schemas.microsoft.com/office/drawing/2014/chartex" xmlns:cx1="http://schemas.microsoft.com/office/drawing/2015/9/8/chartex" xmlns:cx2="http://schemas.microsoft.com/office/drawing/2015/10/21/chartex" xmlns:cx3="http://schemas.microsoft.com/office/drawing/2016/5/9/chartex" xmlns:cx4="http://schemas.microsoft.com/office/drawing/2016/5/10/chartex" xmlns:cx5="http://schemas.microsoft.com/office/drawing/2016/5/11/chartex" xmlns:cx6="http://schemas.microsoft.com/office/drawing/2016/5/12/chartex" xmlns:cx7="http://schemas.microsoft.com/office/drawing/2016/5/13/chartex" xmlns:cx8="http://schemas.microsoft.com/office/drawing/2016/5/14/chartex" xmlns:mc="http://schemas.openxmlformats.org/markup-compatibility/2006" xmlns:aink="http://schemas.microsoft.com/office/drawing/2016/ink" xmlns:am3d="http://schemas.microsoft.com/office/drawing/2017/model3d" xmlns:o="urn:schemas-microsoft-com:office:office" xmlns:r="http://schemas.openxmlformats.org/officeDocument/2006/relationships" xmlns:m="http://schemas.openxmlformats.org/officeDocument/2006/math" xmlns:v="urn:schemas-microsoft-com:vml" xmlns:wp14="http://schemas.microsoft.com/office/word/2010/wordprocessingDrawing" xmlns:wp="http://schemas.openxmlformats.org/drawingml/2006/wordprocessingDrawing" xmlns:w10="urn:schemas-microsoft-com:office:word" xmlns:w="http://schemas.openxmlformats.org/wordprocessingml/2006/main" xmlns:w14="http://schemas.microsoft.com/office/word/2010/wordml" xmlns:w15="http://schemas.microsoft.com/office/word/2012/wordml" xmlns:w16cex="http://schemas.microsoft.com/office/word/2018/wordml/cex" xmlns:w16cid="http://schemas.microsoft.com/office/word/2016/wordml/cid" xmlns:w16="http://schemas.microsoft.com/office/word/2018/wordml" xmlns:w16se="http://schemas.microsoft.com/office/word/2015/wordml/symex" xmlns:wpg="http://schemas.microsoft.com/office/word/2010/wordprocessingGroup" xmlns:wpi="http://schemas.microsoft.com/office/word/2010/wordprocessingInk" xmlns:wne="http://schemas.microsoft.com/office/word/2006/wordml" xmlns:wps="http://schemas.microsoft.com/office/word/2010/wordprocessingShape" mc:Ignorable="w14 w15 w16se w16cid w16 w16cex wp14">
+<w:document xmlns:wpc="http://schemas.microsoft.com/office/word/2010/wordprocessingCanvas" xmlns:cx="http://schemas.microsoft.com/office/drawing/2014/chartex" xmlns:cx1="http://schemas.microsoft.com/office/drawing/2015/9/8/chartex" xmlns:mc="http://schemas.openxmlformats.org/markup-compatibility/2006" xmlns:o="urn:schemas-microsoft-com:office:office" xmlns:r="http://schemas.openxmlformats.org/officeDocument/2006/relationships" xmlns:m="http://schemas.openxmlformats.org/officeDocument/2006/math" xmlns:v="urn:schemas-microsoft-com:vml" xmlns:wp14="http://schemas.microsoft.com/office/word/2010/wordprocessingDrawing" xmlns:wp="http://schemas.openxmlformats.org/drawingml/2006/wordprocessingDrawing" xmlns:w10="urn:schemas-microsoft-com:office:word" xmlns:w="http://schemas.openxmlformats.org/wordprocessingml/2006/main" xmlns:w14="http://schemas.microsoft.com/office/word/2010/wordml" xmlns:w15="http://schemas.microsoft.com/office/word/2012/wordml" xmlns:w16se="http://schemas.microsoft.com/office/word/2015/wordml/symex" xmlns:wpg="http://schemas.microsoft.com/office/word/2010/wordprocessingGroup" xmlns:wpi="http://schemas.microsoft.com/office/word/2010/wordprocessingInk" xmlns:wne="http://schemas.microsoft.com/office/word/2006/wordml" xmlns:wps="http://schemas.microsoft.com/office/word/2010/wordprocessingShape" mc:Ignorable="w14 w15 w16se wp14">
   <w:body>
     <w:p>
       <w:pPr>
@@ -1042,11 +1042,7 @@
       </w:pPr>
       <w:commentRangeStart w:id="19"/>
       <w:r>
-        <w:t>A major challenge related to assigning cancer diagnosis as the proxy of Pin1 is defining time zero. Not everyone who had Pin1 over-expression will be diagnosed with cancer by late-midlife, but in late-life. For this reason prospective cohort studies have considered cancer diagnosis as a time-varying or time-</w:t>
-      </w:r>
-      <w:r>
-        <w:lastRenderedPageBreak/>
-        <w:t>dependent exposure. This means that a participant within a prospective cohort study contributes to the "regulated Pin1" since study entry up to the time of cancer diagnosis and later on to the "Over-expressed Pin1" arm. Other studies have included participants with cancer diagnosis at the time of the diagnosis (for example from cancer registries</w:t>
+        <w:t>A major challenge related to assigning cancer diagnosis as the proxy of Pin1 is defining time zero. Not everyone who had Pin1 over-expression will be diagnosed with cancer by late-midlife, but in late-life. For this reason prospective cohort studies have considered cancer diagnosis as a time-varying or time-dependent exposure. This means that a participant within a prospective cohort study contributes to the "regulated Pin1" since study entry up to the time of cancer diagnosis and later on to the "Over-expressed Pin1" arm. Other studies have included participants with cancer diagnosis at the time of the diagnosis (for example from cancer registries</w:t>
       </w:r>
       <w:ins w:id="20" w:author="Paloma Rojas Saunero" w:date="2021-04-16T10:32:00Z">
         <w:r>
@@ -1625,13 +1621,7 @@
         <w:t>. Since the question of interest is focused on the direct effect of $P$ in $Y_{20}$ as in Figure 4 (violet arrows)</w:t>
       </w:r>
       <w:r>
-        <w:t xml:space="preserve"> we need to conceptualize the different mechanisms through which $P$ could affect </w:t>
-      </w:r>
-      <w:r>
-        <w:t>$D_{15}$</w:t>
-      </w:r>
-      <w:r>
-        <w:t xml:space="preserve"> and $Y_{20}$. With this in mind we can conceive different causal </w:t>
+        <w:t xml:space="preserve"> we need to conceptualize the different mechanisms through which $P$ could affect $D_{15}$ and $Y_{20}$. With this in mind we can conceive different causal </w:t>
       </w:r>
       <w:r>
         <w:t>questions (estimands) to represent this direct effect</w:t>
@@ -1917,7 +1907,6 @@
         <w:pStyle w:val="NoSpacing"/>
       </w:pPr>
       <w:r>
-        <w:lastRenderedPageBreak/>
         <w:t>\draw[-&gt;, violet] (p) to [out=45,in=135, looseness=0.4] (y);</w:t>
       </w:r>
     </w:p>
@@ -1950,13 +1939,7 @@
         <w:pStyle w:val="NoSpacing"/>
       </w:pPr>
       <w:r>
-        <w:t>T</w:t>
-      </w:r>
-      <w:r>
-        <w:t>h</w:t>
-      </w:r>
-      <w:r>
-        <w:t>e CDE represents the effect of Pin1 over-expression in ADRD in a setting where we could have prevented death over the study period. It relies on the assumption that we have measured all $C$ to block the pathway $Y20 \</w:t>
+        <w:t>The CDE represents the effect of Pin1 over-expression in ADRD in a setting where we could have prevented death over the study period. It relies on the assumption that we have measured all $C$ to block the pathway $Y20 \</w:t>
       </w:r>
       <w:proofErr w:type="spellStart"/>
       <w:r>
@@ -2000,17 +1983,71 @@
       <w:pPr>
         <w:pStyle w:val="NoSpacing"/>
         <w:rPr>
-          <w:ins w:id="34" w:author="Paloma Rojas Saunero" w:date="2021-04-16T12:27:00Z"/>
-        </w:rPr>
-      </w:pPr>
-      <w:ins w:id="35" w:author="Paloma Rojas Saunero" w:date="2021-04-16T12:26:00Z">
-        <w:r>
-          <w:t xml:space="preserve">Therefore, if we combine the challenges in section two related to cancer diagnosis </w:t>
+          <w:ins w:id="34" w:author="L.P. Rojas Saunero" w:date="2021-04-16T13:34:00Z"/>
+        </w:rPr>
+      </w:pPr>
+      <w:ins w:id="35" w:author="L.P. Rojas Saunero" w:date="2021-04-16T13:33:00Z">
+        <w:r>
+          <w:t>Therefore, if we combine the challenges in section two related to cancer diagnosis as a proxy for Pin1 over-expression, and having death as a competing event of ADRD we observe the complexity of the DAG in Figure 5. Though this is yet a simplified version since we omitted time varying $P*$, $L$ and $C's$.</w:t>
         </w:r>
       </w:ins>
-      <w:ins w:id="36" w:author="Paloma Rojas Saunero" w:date="2021-04-16T12:27:00Z">
-        <w:r>
-          <w:t xml:space="preserve">as a proxy for Pin1 over-expression, and having death as a competing event of ADRD we observe the complexity of the DAG in Figure 5. </w:t>
+    </w:p>
+    <w:p>
+      <w:pPr>
+        <w:pStyle w:val="NoSpacing"/>
+        <w:rPr>
+          <w:ins w:id="36" w:author="Paloma Rojas Saunero" w:date="2021-04-16T13:04:00Z"/>
+        </w:rPr>
+      </w:pPr>
+    </w:p>
+    <w:p>
+      <w:pPr>
+        <w:pStyle w:val="NoSpacing"/>
+        <w:rPr>
+          <w:ins w:id="37" w:author="Paloma Rojas Saunero" w:date="2021-04-16T13:04:00Z"/>
+        </w:rPr>
+      </w:pPr>
+      <w:ins w:id="38" w:author="Paloma Rojas Saunero" w:date="2021-04-16T13:04:00Z">
+        <w:r>
+          <w:t>```{</w:t>
+        </w:r>
+        <w:proofErr w:type="spellStart"/>
+        <w:r>
+          <w:t>tikz</w:t>
+        </w:r>
+        <w:proofErr w:type="spellEnd"/>
+        <w:r>
+          <w:t xml:space="preserve">, </w:t>
+        </w:r>
+        <w:proofErr w:type="spellStart"/>
+        <w:r>
+          <w:t>fig.ext</w:t>
+        </w:r>
+        <w:proofErr w:type="spellEnd"/>
+        <w:r>
+          <w:t xml:space="preserve"> = '</w:t>
+        </w:r>
+        <w:proofErr w:type="spellStart"/>
+        <w:r>
+          <w:t>png</w:t>
+        </w:r>
+        <w:proofErr w:type="spellEnd"/>
+        <w:r>
+          <w:t xml:space="preserve">', echo = FALSE, </w:t>
+        </w:r>
+        <w:proofErr w:type="spellStart"/>
+        <w:r>
+          <w:t>fig.cap</w:t>
+        </w:r>
+        <w:proofErr w:type="spellEnd"/>
+        <w:r>
+          <w:t xml:space="preserve"> = "</w:t>
+        </w:r>
+        <w:r>
+          <w:t xml:space="preserve"> </w:t>
+        </w:r>
+        <w:r>
+          <w:t>Direct effect of Pin1 in the risk of ADRD at 20 years of follow-up, with cancer diagnosis as proxy of Pin1"}</w:t>
         </w:r>
       </w:ins>
     </w:p>
@@ -2018,58 +2055,233 @@
       <w:pPr>
         <w:pStyle w:val="NoSpacing"/>
         <w:rPr>
-          <w:ins w:id="37" w:author="Paloma Rojas Saunero" w:date="2021-04-16T13:04:00Z"/>
-        </w:rPr>
-      </w:pPr>
-    </w:p>
-    <w:p>
-      <w:pPr>
-        <w:pStyle w:val="NoSpacing"/>
-        <w:rPr>
-          <w:ins w:id="38" w:author="Paloma Rojas Saunero" w:date="2021-04-16T13:04:00Z"/>
-        </w:rPr>
-      </w:pPr>
-      <w:ins w:id="39" w:author="Paloma Rojas Saunero" w:date="2021-04-16T13:04:00Z">
-        <w:r>
-          <w:t>```{</w:t>
+          <w:ins w:id="39" w:author="Paloma Rojas Saunero" w:date="2021-04-16T13:04:00Z"/>
+        </w:rPr>
+      </w:pPr>
+      <w:ins w:id="40" w:author="Paloma Rojas Saunero" w:date="2021-04-16T13:04:00Z">
+        <w:r>
+          <w:t>\</w:t>
         </w:r>
         <w:proofErr w:type="spellStart"/>
         <w:r>
-          <w:t>tikz</w:t>
+          <w:t>usetikzlibrary</w:t>
         </w:r>
         <w:proofErr w:type="spellEnd"/>
         <w:r>
+          <w:t>{arrows}</w:t>
+        </w:r>
+      </w:ins>
+    </w:p>
+    <w:p>
+      <w:pPr>
+        <w:pStyle w:val="NoSpacing"/>
+        <w:rPr>
+          <w:ins w:id="41" w:author="Paloma Rojas Saunero" w:date="2021-04-16T13:04:00Z"/>
+        </w:rPr>
+      </w:pPr>
+      <w:ins w:id="42" w:author="Paloma Rojas Saunero" w:date="2021-04-16T13:04:00Z">
+        <w:r>
+          <w:t>\begin{</w:t>
+        </w:r>
+        <w:proofErr w:type="spellStart"/>
+        <w:r>
+          <w:t>tikzpicture</w:t>
+        </w:r>
+        <w:proofErr w:type="spellEnd"/>
+        <w:r>
+          <w:t>}[node distance=2cm, auto,&gt;=latex, scale = 0.5]</w:t>
+        </w:r>
+      </w:ins>
+    </w:p>
+    <w:p>
+      <w:pPr>
+        <w:pStyle w:val="NoSpacing"/>
+        <w:rPr>
+          <w:ins w:id="43" w:author="Paloma Rojas Saunero" w:date="2021-04-16T13:04:00Z"/>
+        </w:rPr>
+      </w:pPr>
+      <w:ins w:id="44" w:author="Paloma Rojas Saunero" w:date="2021-04-16T13:04:00Z">
+        <w:r>
+          <w:t>\node (p) {$P$};</w:t>
+        </w:r>
+      </w:ins>
+    </w:p>
+    <w:p>
+      <w:pPr>
+        <w:pStyle w:val="NoSpacing"/>
+        <w:rPr>
+          <w:ins w:id="45" w:author="Paloma Rojas Saunero" w:date="2021-04-16T13:04:00Z"/>
+        </w:rPr>
+      </w:pPr>
+      <w:ins w:id="46" w:author="Paloma Rojas Saunero" w:date="2021-04-16T13:04:00Z">
+        <w:r>
+          <w:t xml:space="preserve">\node [below of = p, </w:t>
+        </w:r>
+        <w:proofErr w:type="spellStart"/>
+        <w:r>
+          <w:t>yshift</w:t>
+        </w:r>
+        <w:proofErr w:type="spellEnd"/>
+        <w:r>
+          <w:t xml:space="preserve"> = 1cm, </w:t>
+        </w:r>
+        <w:proofErr w:type="spellStart"/>
+        <w:r>
+          <w:t>xshift</w:t>
+        </w:r>
+        <w:proofErr w:type="spellEnd"/>
+        <w:r>
+          <w:t xml:space="preserve"> = -1cm](l) {$L$};</w:t>
+        </w:r>
+      </w:ins>
+    </w:p>
+    <w:p>
+      <w:pPr>
+        <w:pStyle w:val="NoSpacing"/>
+        <w:rPr>
+          <w:ins w:id="47" w:author="Paloma Rojas Saunero" w:date="2021-04-16T13:04:00Z"/>
+        </w:rPr>
+      </w:pPr>
+      <w:ins w:id="48" w:author="Paloma Rojas Saunero" w:date="2021-04-16T13:04:00Z">
+        <w:r>
+          <w:t>\node [right of = p] (</w:t>
+        </w:r>
+        <w:proofErr w:type="spellStart"/>
+        <w:r>
+          <w:t>dp</w:t>
+        </w:r>
+        <w:proofErr w:type="spellEnd"/>
+        <w:r>
+          <w:t>) {$D_{&lt;P*}$};</w:t>
+        </w:r>
+      </w:ins>
+    </w:p>
+    <w:p>
+      <w:pPr>
+        <w:pStyle w:val="NoSpacing"/>
+        <w:rPr>
+          <w:ins w:id="49" w:author="Paloma Rojas Saunero" w:date="2021-04-16T13:04:00Z"/>
+        </w:rPr>
+      </w:pPr>
+      <w:ins w:id="50" w:author="Paloma Rojas Saunero" w:date="2021-04-16T13:04:00Z">
+        <w:r>
+          <w:t xml:space="preserve">\node [right of = </w:t>
+        </w:r>
+        <w:proofErr w:type="spellStart"/>
+        <w:r>
+          <w:t>dp</w:t>
+        </w:r>
+        <w:proofErr w:type="spellEnd"/>
+        <w:r>
+          <w:t>] (</w:t>
+        </w:r>
+        <w:proofErr w:type="spellStart"/>
+        <w:r>
+          <w:t>pstar</w:t>
+        </w:r>
+        <w:proofErr w:type="spellEnd"/>
+        <w:r>
+          <w:t>) {$P*$};</w:t>
+        </w:r>
+      </w:ins>
+    </w:p>
+    <w:p>
+      <w:pPr>
+        <w:pStyle w:val="NoSpacing"/>
+        <w:rPr>
+          <w:ins w:id="51" w:author="Paloma Rojas Saunero" w:date="2021-04-16T13:04:00Z"/>
+        </w:rPr>
+      </w:pPr>
+      <w:ins w:id="52" w:author="Paloma Rojas Saunero" w:date="2021-04-16T13:04:00Z">
+        <w:r>
+          <w:t xml:space="preserve">\node [right of = </w:t>
+        </w:r>
+        <w:proofErr w:type="spellStart"/>
+        <w:r>
+          <w:t>pstar</w:t>
+        </w:r>
+        <w:proofErr w:type="spellEnd"/>
+        <w:r>
+          <w:t>] (d) {$D_{15}$};</w:t>
+        </w:r>
+      </w:ins>
+    </w:p>
+    <w:p>
+      <w:pPr>
+        <w:pStyle w:val="NoSpacing"/>
+        <w:rPr>
+          <w:ins w:id="53" w:author="Paloma Rojas Saunero" w:date="2021-04-16T13:04:00Z"/>
+        </w:rPr>
+      </w:pPr>
+      <w:ins w:id="54" w:author="Paloma Rojas Saunero" w:date="2021-04-16T13:04:00Z">
+        <w:r>
+          <w:t>\node [right of = d] (y) {$Y_{20}$};</w:t>
+        </w:r>
+      </w:ins>
+    </w:p>
+    <w:p>
+      <w:pPr>
+        <w:pStyle w:val="NoSpacing"/>
+        <w:rPr>
+          <w:ins w:id="55" w:author="Paloma Rojas Saunero" w:date="2021-04-16T13:04:00Z"/>
+        </w:rPr>
+      </w:pPr>
+      <w:ins w:id="56" w:author="Paloma Rojas Saunero" w:date="2021-04-16T13:04:00Z">
+        <w:r>
+          <w:t xml:space="preserve">\node [above of = </w:t>
+        </w:r>
+        <w:proofErr w:type="spellStart"/>
+        <w:r>
+          <w:t>dp</w:t>
+        </w:r>
+        <w:proofErr w:type="spellEnd"/>
+        <w:r>
           <w:t xml:space="preserve">, </w:t>
         </w:r>
         <w:proofErr w:type="spellStart"/>
         <w:r>
-          <w:t>fig.ext</w:t>
+          <w:t>yshift</w:t>
         </w:r>
         <w:proofErr w:type="spellEnd"/>
         <w:r>
-          <w:t xml:space="preserve"> = '</w:t>
+          <w:t xml:space="preserve"> = -1cm, </w:t>
         </w:r>
         <w:proofErr w:type="spellStart"/>
         <w:r>
-          <w:t>png</w:t>
+          <w:t>xshift</w:t>
         </w:r>
         <w:proofErr w:type="spellEnd"/>
         <w:r>
-          <w:t xml:space="preserve">', echo = FALSE, </w:t>
+          <w:t xml:space="preserve"> = +1cm](c) {$C_1$};</w:t>
+        </w:r>
+      </w:ins>
+    </w:p>
+    <w:p>
+      <w:pPr>
+        <w:pStyle w:val="NoSpacing"/>
+        <w:rPr>
+          <w:ins w:id="57" w:author="Paloma Rojas Saunero" w:date="2021-04-16T13:04:00Z"/>
+        </w:rPr>
+      </w:pPr>
+      <w:ins w:id="58" w:author="Paloma Rojas Saunero" w:date="2021-04-16T13:04:00Z">
+        <w:r>
+          <w:t xml:space="preserve">\node [above of = d, </w:t>
         </w:r>
         <w:proofErr w:type="spellStart"/>
         <w:r>
-          <w:t>fig.cap</w:t>
+          <w:t>yshift</w:t>
         </w:r>
         <w:proofErr w:type="spellEnd"/>
         <w:r>
-          <w:t xml:space="preserve"> = "</w:t>
-        </w:r>
-        <w:r>
-          <w:t xml:space="preserve"> </w:t>
-        </w:r>
-        <w:r>
-          <w:t>Direct effect of Pin1 in the risk of ADRD at 20 years of follow-up, with cancer diagnosis as proxy of Pin1"}</w:t>
+          <w:t xml:space="preserve"> = -1cm, </w:t>
+        </w:r>
+        <w:proofErr w:type="spellStart"/>
+        <w:r>
+          <w:t>xshift</w:t>
+        </w:r>
+        <w:proofErr w:type="spellEnd"/>
+        <w:r>
+          <w:t xml:space="preserve"> = +1cm](cd) {$C_2$};</w:t>
         </w:r>
       </w:ins>
     </w:p>
@@ -2077,20 +2289,20 @@
       <w:pPr>
         <w:pStyle w:val="NoSpacing"/>
         <w:rPr>
-          <w:ins w:id="40" w:author="Paloma Rojas Saunero" w:date="2021-04-16T13:04:00Z"/>
-        </w:rPr>
-      </w:pPr>
-      <w:ins w:id="41" w:author="Paloma Rojas Saunero" w:date="2021-04-16T13:04:00Z">
-        <w:r>
-          <w:t>\</w:t>
+          <w:ins w:id="59" w:author="Paloma Rojas Saunero" w:date="2021-04-16T13:04:00Z"/>
+        </w:rPr>
+      </w:pPr>
+      <w:ins w:id="60" w:author="Paloma Rojas Saunero" w:date="2021-04-16T13:04:00Z">
+        <w:r>
+          <w:t>\draw[-&gt;] (p) -- (</w:t>
         </w:r>
         <w:proofErr w:type="spellStart"/>
         <w:r>
-          <w:t>usetikzlibrary</w:t>
+          <w:t>dp</w:t>
         </w:r>
         <w:proofErr w:type="spellEnd"/>
         <w:r>
-          <w:t>{arrows}</w:t>
+          <w:t>);</w:t>
         </w:r>
       </w:ins>
     </w:p>
@@ -2098,461 +2310,227 @@
       <w:pPr>
         <w:pStyle w:val="NoSpacing"/>
         <w:rPr>
-          <w:ins w:id="42" w:author="Paloma Rojas Saunero" w:date="2021-04-16T13:04:00Z"/>
-        </w:rPr>
-      </w:pPr>
-      <w:ins w:id="43" w:author="Paloma Rojas Saunero" w:date="2021-04-16T13:04:00Z">
-        <w:r>
-          <w:t>\begin{</w:t>
+          <w:ins w:id="61" w:author="Paloma Rojas Saunero" w:date="2021-04-16T13:04:00Z"/>
+        </w:rPr>
+      </w:pPr>
+      <w:ins w:id="62" w:author="Paloma Rojas Saunero" w:date="2021-04-16T13:04:00Z">
+        <w:r>
+          <w:t>\draw[-&gt;] (</w:t>
         </w:r>
         <w:proofErr w:type="spellStart"/>
         <w:r>
+          <w:t>dp</w:t>
+        </w:r>
+        <w:proofErr w:type="spellEnd"/>
+        <w:r>
+          <w:t>) -- (</w:t>
+        </w:r>
+        <w:proofErr w:type="spellStart"/>
+        <w:r>
+          <w:t>pstar</w:t>
+        </w:r>
+        <w:proofErr w:type="spellEnd"/>
+        <w:r>
+          <w:t>);</w:t>
+        </w:r>
+      </w:ins>
+    </w:p>
+    <w:p>
+      <w:pPr>
+        <w:pStyle w:val="NoSpacing"/>
+        <w:rPr>
+          <w:ins w:id="63" w:author="Paloma Rojas Saunero" w:date="2021-04-16T13:04:00Z"/>
+        </w:rPr>
+      </w:pPr>
+      <w:ins w:id="64" w:author="Paloma Rojas Saunero" w:date="2021-04-16T13:04:00Z">
+        <w:r>
+          <w:t>\draw[-&gt;, violet] (p) to [out=-45,in=-135, looseness=0.3] (</w:t>
+        </w:r>
+        <w:proofErr w:type="spellStart"/>
+        <w:r>
+          <w:t>pstar</w:t>
+        </w:r>
+        <w:proofErr w:type="spellEnd"/>
+        <w:r>
+          <w:t>);</w:t>
+        </w:r>
+      </w:ins>
+    </w:p>
+    <w:p>
+      <w:pPr>
+        <w:pStyle w:val="NoSpacing"/>
+        <w:rPr>
+          <w:ins w:id="65" w:author="Paloma Rojas Saunero" w:date="2021-04-16T13:04:00Z"/>
+        </w:rPr>
+      </w:pPr>
+      <w:ins w:id="66" w:author="Paloma Rojas Saunero" w:date="2021-04-16T13:04:00Z">
+        <w:r>
+          <w:t>\draw[-&gt;] (</w:t>
+        </w:r>
+        <w:proofErr w:type="spellStart"/>
+        <w:r>
+          <w:t>pstar</w:t>
+        </w:r>
+        <w:proofErr w:type="spellEnd"/>
+        <w:r>
+          <w:t>) -- (d);</w:t>
+        </w:r>
+      </w:ins>
+    </w:p>
+    <w:p>
+      <w:pPr>
+        <w:pStyle w:val="NoSpacing"/>
+        <w:rPr>
+          <w:ins w:id="67" w:author="Paloma Rojas Saunero" w:date="2021-04-16T13:04:00Z"/>
+        </w:rPr>
+      </w:pPr>
+      <w:ins w:id="68" w:author="Paloma Rojas Saunero" w:date="2021-04-16T13:04:00Z">
+        <w:r>
+          <w:t>\draw[-&gt;, violet] (p) to [out=-45,in=-135, looseness=0.3] (y);</w:t>
+        </w:r>
+      </w:ins>
+    </w:p>
+    <w:p>
+      <w:pPr>
+        <w:pStyle w:val="NoSpacing"/>
+        <w:rPr>
+          <w:ins w:id="69" w:author="Paloma Rojas Saunero" w:date="2021-04-16T13:04:00Z"/>
+        </w:rPr>
+      </w:pPr>
+      <w:ins w:id="70" w:author="Paloma Rojas Saunero" w:date="2021-04-16T13:04:00Z">
+        <w:r>
+          <w:t>\draw[-&gt;] (d) -- (y);</w:t>
+        </w:r>
+      </w:ins>
+    </w:p>
+    <w:p>
+      <w:pPr>
+        <w:pStyle w:val="NoSpacing"/>
+        <w:rPr>
+          <w:ins w:id="71" w:author="Paloma Rojas Saunero" w:date="2021-04-16T13:04:00Z"/>
+        </w:rPr>
+      </w:pPr>
+      <w:ins w:id="72" w:author="Paloma Rojas Saunero" w:date="2021-04-16T13:04:00Z">
+        <w:r>
+          <w:t>\draw[-&gt;] (l) -- (p);</w:t>
+        </w:r>
+      </w:ins>
+    </w:p>
+    <w:p>
+      <w:pPr>
+        <w:pStyle w:val="NoSpacing"/>
+        <w:rPr>
+          <w:ins w:id="73" w:author="Paloma Rojas Saunero" w:date="2021-04-16T13:04:00Z"/>
+        </w:rPr>
+      </w:pPr>
+      <w:ins w:id="74" w:author="Paloma Rojas Saunero" w:date="2021-04-16T13:04:00Z">
+        <w:r>
+          <w:t>\draw[-&gt;] (l) to [out=0,in=270, looseness=0.4] (y);</w:t>
+        </w:r>
+      </w:ins>
+    </w:p>
+    <w:p>
+      <w:pPr>
+        <w:pStyle w:val="NoSpacing"/>
+        <w:rPr>
+          <w:ins w:id="75" w:author="Paloma Rojas Saunero" w:date="2021-04-16T13:04:00Z"/>
+        </w:rPr>
+      </w:pPr>
+      <w:ins w:id="76" w:author="Paloma Rojas Saunero" w:date="2021-04-16T13:04:00Z">
+        <w:r>
+          <w:t>\draw[-&gt;] (c) -- (</w:t>
+        </w:r>
+        <w:proofErr w:type="spellStart"/>
+        <w:r>
+          <w:t>dp</w:t>
+        </w:r>
+        <w:proofErr w:type="spellEnd"/>
+        <w:r>
+          <w:t>);</w:t>
+        </w:r>
+      </w:ins>
+    </w:p>
+    <w:p>
+      <w:pPr>
+        <w:pStyle w:val="NoSpacing"/>
+        <w:rPr>
+          <w:ins w:id="77" w:author="Paloma Rojas Saunero" w:date="2021-04-16T13:04:00Z"/>
+        </w:rPr>
+      </w:pPr>
+      <w:ins w:id="78" w:author="Paloma Rojas Saunero" w:date="2021-04-16T13:04:00Z">
+        <w:r>
+          <w:t>\draw[-&gt;] (c) -- (</w:t>
+        </w:r>
+        <w:proofErr w:type="spellStart"/>
+        <w:r>
+          <w:t>pstar</w:t>
+        </w:r>
+        <w:proofErr w:type="spellEnd"/>
+        <w:r>
+          <w:t>);</w:t>
+        </w:r>
+      </w:ins>
+    </w:p>
+    <w:p>
+      <w:pPr>
+        <w:pStyle w:val="NoSpacing"/>
+        <w:rPr>
+          <w:ins w:id="79" w:author="Paloma Rojas Saunero" w:date="2021-04-16T13:04:00Z"/>
+        </w:rPr>
+      </w:pPr>
+      <w:ins w:id="80" w:author="Paloma Rojas Saunero" w:date="2021-04-16T13:04:00Z">
+        <w:r>
+          <w:t>\draw[-&gt;] (cd) -- (d);</w:t>
+        </w:r>
+      </w:ins>
+    </w:p>
+    <w:p>
+      <w:pPr>
+        <w:pStyle w:val="NoSpacing"/>
+        <w:rPr>
+          <w:ins w:id="81" w:author="Paloma Rojas Saunero" w:date="2021-04-16T13:04:00Z"/>
+        </w:rPr>
+      </w:pPr>
+      <w:ins w:id="82" w:author="Paloma Rojas Saunero" w:date="2021-04-16T13:04:00Z">
+        <w:r>
+          <w:t>\draw[-&gt;] (cd) -- (y);</w:t>
+        </w:r>
+      </w:ins>
+    </w:p>
+    <w:p>
+      <w:pPr>
+        <w:pStyle w:val="NoSpacing"/>
+        <w:rPr>
+          <w:ins w:id="83" w:author="Paloma Rojas Saunero" w:date="2021-04-16T13:04:00Z"/>
+        </w:rPr>
+      </w:pPr>
+      <w:ins w:id="84" w:author="Paloma Rojas Saunero" w:date="2021-04-16T13:04:00Z">
+        <w:r>
+          <w:t>\end{</w:t>
+        </w:r>
+        <w:proofErr w:type="spellStart"/>
+        <w:r>
           <w:t>tikzpicture</w:t>
         </w:r>
         <w:proofErr w:type="spellEnd"/>
         <w:r>
-          <w:t>}[node distance=2cm, auto,&gt;=latex, scale = 0.5]</w:t>
+          <w:t>}</w:t>
         </w:r>
       </w:ins>
     </w:p>
     <w:p>
       <w:pPr>
         <w:pStyle w:val="NoSpacing"/>
-        <w:rPr>
-          <w:ins w:id="44" w:author="Paloma Rojas Saunero" w:date="2021-04-16T13:04:00Z"/>
-        </w:rPr>
-      </w:pPr>
-      <w:ins w:id="45" w:author="Paloma Rojas Saunero" w:date="2021-04-16T13:04:00Z">
-        <w:r>
-          <w:t>\node (p) {$P$};</w:t>
+      </w:pPr>
+      <w:ins w:id="85" w:author="Paloma Rojas Saunero" w:date="2021-04-16T13:04:00Z">
+        <w:r>
+          <w:t>```</w:t>
         </w:r>
       </w:ins>
     </w:p>
     <w:p>
       <w:pPr>
         <w:pStyle w:val="NoSpacing"/>
-        <w:rPr>
-          <w:ins w:id="46" w:author="Paloma Rojas Saunero" w:date="2021-04-16T13:04:00Z"/>
-        </w:rPr>
-      </w:pPr>
-      <w:ins w:id="47" w:author="Paloma Rojas Saunero" w:date="2021-04-16T13:04:00Z">
-        <w:r>
-          <w:t xml:space="preserve">\node [below of = p, </w:t>
-        </w:r>
-        <w:proofErr w:type="spellStart"/>
-        <w:r>
-          <w:t>yshift</w:t>
-        </w:r>
-        <w:proofErr w:type="spellEnd"/>
-        <w:r>
-          <w:t xml:space="preserve"> = 1cm, </w:t>
-        </w:r>
-        <w:proofErr w:type="spellStart"/>
-        <w:r>
-          <w:t>xshift</w:t>
-        </w:r>
-        <w:proofErr w:type="spellEnd"/>
-        <w:r>
-          <w:t xml:space="preserve"> = -1cm](l) {$L$};</w:t>
-        </w:r>
-      </w:ins>
-    </w:p>
-    <w:p>
-      <w:pPr>
-        <w:pStyle w:val="NoSpacing"/>
-        <w:rPr>
-          <w:ins w:id="48" w:author="Paloma Rojas Saunero" w:date="2021-04-16T13:04:00Z"/>
-        </w:rPr>
-      </w:pPr>
-      <w:ins w:id="49" w:author="Paloma Rojas Saunero" w:date="2021-04-16T13:04:00Z">
-        <w:r>
-          <w:t>\node [right of = p] (</w:t>
-        </w:r>
-        <w:proofErr w:type="spellStart"/>
-        <w:r>
-          <w:t>dp</w:t>
-        </w:r>
-        <w:proofErr w:type="spellEnd"/>
-        <w:r>
-          <w:t>) {$D_{&lt;P*}$};</w:t>
-        </w:r>
-      </w:ins>
-    </w:p>
-    <w:p>
-      <w:pPr>
-        <w:pStyle w:val="NoSpacing"/>
-        <w:rPr>
-          <w:ins w:id="50" w:author="Paloma Rojas Saunero" w:date="2021-04-16T13:04:00Z"/>
-        </w:rPr>
-      </w:pPr>
-      <w:ins w:id="51" w:author="Paloma Rojas Saunero" w:date="2021-04-16T13:04:00Z">
-        <w:r>
-          <w:t xml:space="preserve">\node [right of = </w:t>
-        </w:r>
-        <w:proofErr w:type="spellStart"/>
-        <w:r>
-          <w:t>dp</w:t>
-        </w:r>
-        <w:proofErr w:type="spellEnd"/>
-        <w:r>
-          <w:t>] (</w:t>
-        </w:r>
-        <w:proofErr w:type="spellStart"/>
-        <w:r>
-          <w:t>pstar</w:t>
-        </w:r>
-        <w:proofErr w:type="spellEnd"/>
-        <w:r>
-          <w:t>) {$P*$};</w:t>
-        </w:r>
-      </w:ins>
-    </w:p>
-    <w:p>
-      <w:pPr>
-        <w:pStyle w:val="NoSpacing"/>
-        <w:rPr>
-          <w:ins w:id="52" w:author="Paloma Rojas Saunero" w:date="2021-04-16T13:04:00Z"/>
-        </w:rPr>
-      </w:pPr>
-      <w:ins w:id="53" w:author="Paloma Rojas Saunero" w:date="2021-04-16T13:04:00Z">
-        <w:r>
-          <w:t xml:space="preserve">\node [right of = </w:t>
-        </w:r>
-        <w:proofErr w:type="spellStart"/>
-        <w:r>
-          <w:t>pstar</w:t>
-        </w:r>
-        <w:proofErr w:type="spellEnd"/>
-        <w:r>
-          <w:t>] (d) {$D_{15}$};</w:t>
-        </w:r>
-      </w:ins>
-    </w:p>
-    <w:p>
-      <w:pPr>
-        <w:pStyle w:val="NoSpacing"/>
-        <w:rPr>
-          <w:ins w:id="54" w:author="Paloma Rojas Saunero" w:date="2021-04-16T13:04:00Z"/>
-        </w:rPr>
-      </w:pPr>
-      <w:ins w:id="55" w:author="Paloma Rojas Saunero" w:date="2021-04-16T13:04:00Z">
-        <w:r>
-          <w:t>\node [right of = d] (y) {$Y_{20}$};</w:t>
-        </w:r>
-      </w:ins>
-    </w:p>
-    <w:p>
-      <w:pPr>
-        <w:pStyle w:val="NoSpacing"/>
-        <w:rPr>
-          <w:ins w:id="56" w:author="Paloma Rojas Saunero" w:date="2021-04-16T13:04:00Z"/>
-        </w:rPr>
-      </w:pPr>
-      <w:ins w:id="57" w:author="Paloma Rojas Saunero" w:date="2021-04-16T13:04:00Z">
-        <w:r>
-          <w:t xml:space="preserve">\node [above of = </w:t>
-        </w:r>
-        <w:proofErr w:type="spellStart"/>
-        <w:r>
-          <w:t>dp</w:t>
-        </w:r>
-        <w:proofErr w:type="spellEnd"/>
-        <w:r>
-          <w:t xml:space="preserve">, </w:t>
-        </w:r>
-        <w:proofErr w:type="spellStart"/>
-        <w:r>
-          <w:t>yshift</w:t>
-        </w:r>
-        <w:proofErr w:type="spellEnd"/>
-        <w:r>
-          <w:t xml:space="preserve"> = -1cm, </w:t>
-        </w:r>
-        <w:proofErr w:type="spellStart"/>
-        <w:r>
-          <w:t>xshift</w:t>
-        </w:r>
-        <w:proofErr w:type="spellEnd"/>
-        <w:r>
-          <w:t xml:space="preserve"> = +1cm](c) {$C_1$};</w:t>
-        </w:r>
-      </w:ins>
-    </w:p>
-    <w:p>
-      <w:pPr>
-        <w:pStyle w:val="NoSpacing"/>
-        <w:rPr>
-          <w:ins w:id="58" w:author="Paloma Rojas Saunero" w:date="2021-04-16T13:04:00Z"/>
-        </w:rPr>
-      </w:pPr>
-      <w:ins w:id="59" w:author="Paloma Rojas Saunero" w:date="2021-04-16T13:04:00Z">
-        <w:r>
-          <w:t xml:space="preserve">\node [above of = d, </w:t>
-        </w:r>
-        <w:proofErr w:type="spellStart"/>
-        <w:r>
-          <w:t>yshift</w:t>
-        </w:r>
-        <w:proofErr w:type="spellEnd"/>
-        <w:r>
-          <w:t xml:space="preserve"> = -1cm, </w:t>
-        </w:r>
-        <w:proofErr w:type="spellStart"/>
-        <w:r>
-          <w:t>xshift</w:t>
-        </w:r>
-        <w:proofErr w:type="spellEnd"/>
-        <w:r>
-          <w:t xml:space="preserve"> = +1cm](cd) {$C_2$};</w:t>
-        </w:r>
-      </w:ins>
-    </w:p>
-    <w:p>
-      <w:pPr>
-        <w:pStyle w:val="NoSpacing"/>
-        <w:rPr>
-          <w:ins w:id="60" w:author="Paloma Rojas Saunero" w:date="2021-04-16T13:04:00Z"/>
-        </w:rPr>
-      </w:pPr>
-      <w:ins w:id="61" w:author="Paloma Rojas Saunero" w:date="2021-04-16T13:04:00Z">
-        <w:r>
-          <w:t>\draw[-&gt;] (p) -- (</w:t>
-        </w:r>
-        <w:proofErr w:type="spellStart"/>
-        <w:r>
-          <w:t>dp</w:t>
-        </w:r>
-        <w:proofErr w:type="spellEnd"/>
-        <w:r>
-          <w:t>);</w:t>
-        </w:r>
-      </w:ins>
-    </w:p>
-    <w:p>
-      <w:pPr>
-        <w:pStyle w:val="NoSpacing"/>
-        <w:rPr>
-          <w:ins w:id="62" w:author="Paloma Rojas Saunero" w:date="2021-04-16T13:04:00Z"/>
-        </w:rPr>
-      </w:pPr>
-      <w:ins w:id="63" w:author="Paloma Rojas Saunero" w:date="2021-04-16T13:04:00Z">
-        <w:r>
-          <w:t>\draw[-&gt;] (</w:t>
-        </w:r>
-        <w:proofErr w:type="spellStart"/>
-        <w:r>
-          <w:t>dp</w:t>
-        </w:r>
-        <w:proofErr w:type="spellEnd"/>
-        <w:r>
-          <w:t>) -- (</w:t>
-        </w:r>
-        <w:proofErr w:type="spellStart"/>
-        <w:r>
-          <w:t>pstar</w:t>
-        </w:r>
-        <w:proofErr w:type="spellEnd"/>
-        <w:r>
-          <w:t>);</w:t>
-        </w:r>
-      </w:ins>
-    </w:p>
-    <w:p>
-      <w:pPr>
-        <w:pStyle w:val="NoSpacing"/>
-        <w:rPr>
-          <w:ins w:id="64" w:author="Paloma Rojas Saunero" w:date="2021-04-16T13:04:00Z"/>
-        </w:rPr>
-      </w:pPr>
-      <w:ins w:id="65" w:author="Paloma Rojas Saunero" w:date="2021-04-16T13:04:00Z">
-        <w:r>
-          <w:t>\draw[-&gt;, violet] (p) to [out=-45,in=-135, looseness=0.3] (</w:t>
-        </w:r>
-        <w:proofErr w:type="spellStart"/>
-        <w:r>
-          <w:t>pstar</w:t>
-        </w:r>
-        <w:proofErr w:type="spellEnd"/>
-        <w:r>
-          <w:t>);</w:t>
-        </w:r>
-      </w:ins>
-    </w:p>
-    <w:p>
-      <w:pPr>
-        <w:pStyle w:val="NoSpacing"/>
-        <w:rPr>
-          <w:ins w:id="66" w:author="Paloma Rojas Saunero" w:date="2021-04-16T13:04:00Z"/>
-        </w:rPr>
-      </w:pPr>
-      <w:ins w:id="67" w:author="Paloma Rojas Saunero" w:date="2021-04-16T13:04:00Z">
-        <w:r>
-          <w:t>\draw[-&gt;] (</w:t>
-        </w:r>
-        <w:proofErr w:type="spellStart"/>
-        <w:r>
-          <w:t>pstar</w:t>
-        </w:r>
-        <w:proofErr w:type="spellEnd"/>
-        <w:r>
-          <w:t>) -- (d);</w:t>
-        </w:r>
-      </w:ins>
-    </w:p>
-    <w:p>
-      <w:pPr>
-        <w:pStyle w:val="NoSpacing"/>
-        <w:rPr>
-          <w:ins w:id="68" w:author="Paloma Rojas Saunero" w:date="2021-04-16T13:04:00Z"/>
-        </w:rPr>
-      </w:pPr>
-      <w:ins w:id="69" w:author="Paloma Rojas Saunero" w:date="2021-04-16T13:04:00Z">
-        <w:r>
-          <w:t>\draw[-&gt;, violet] (p) to [out=-45,in=-135, looseness=0.3] (y);</w:t>
-        </w:r>
-      </w:ins>
-    </w:p>
-    <w:p>
-      <w:pPr>
-        <w:pStyle w:val="NoSpacing"/>
-        <w:rPr>
-          <w:ins w:id="70" w:author="Paloma Rojas Saunero" w:date="2021-04-16T13:04:00Z"/>
-        </w:rPr>
-      </w:pPr>
-      <w:ins w:id="71" w:author="Paloma Rojas Saunero" w:date="2021-04-16T13:04:00Z">
-        <w:r>
-          <w:t>\draw[-&gt;] (d) -- (y);</w:t>
-        </w:r>
-      </w:ins>
-    </w:p>
-    <w:p>
-      <w:pPr>
-        <w:pStyle w:val="NoSpacing"/>
-        <w:rPr>
-          <w:ins w:id="72" w:author="Paloma Rojas Saunero" w:date="2021-04-16T13:04:00Z"/>
-        </w:rPr>
-      </w:pPr>
-      <w:ins w:id="73" w:author="Paloma Rojas Saunero" w:date="2021-04-16T13:04:00Z">
-        <w:r>
-          <w:t>\draw[-&gt;] (l) -- (p);</w:t>
-        </w:r>
-      </w:ins>
-    </w:p>
-    <w:p>
-      <w:pPr>
-        <w:pStyle w:val="NoSpacing"/>
-        <w:rPr>
-          <w:ins w:id="74" w:author="Paloma Rojas Saunero" w:date="2021-04-16T13:04:00Z"/>
-        </w:rPr>
-      </w:pPr>
-      <w:ins w:id="75" w:author="Paloma Rojas Saunero" w:date="2021-04-16T13:04:00Z">
-        <w:r>
-          <w:t>\draw[-&gt;] (l) to [out=0,in=270, looseness=0.4] (y);</w:t>
-        </w:r>
-      </w:ins>
-    </w:p>
-    <w:p>
-      <w:pPr>
-        <w:pStyle w:val="NoSpacing"/>
-        <w:rPr>
-          <w:ins w:id="76" w:author="Paloma Rojas Saunero" w:date="2021-04-16T13:04:00Z"/>
-        </w:rPr>
-      </w:pPr>
-      <w:ins w:id="77" w:author="Paloma Rojas Saunero" w:date="2021-04-16T13:04:00Z">
-        <w:r>
-          <w:t>\draw[-&gt;] (c) -- (</w:t>
-        </w:r>
-        <w:proofErr w:type="spellStart"/>
-        <w:r>
-          <w:t>dp</w:t>
-        </w:r>
-        <w:proofErr w:type="spellEnd"/>
-        <w:r>
-          <w:t>);</w:t>
-        </w:r>
-      </w:ins>
-    </w:p>
-    <w:p>
-      <w:pPr>
-        <w:pStyle w:val="NoSpacing"/>
-        <w:rPr>
-          <w:ins w:id="78" w:author="Paloma Rojas Saunero" w:date="2021-04-16T13:04:00Z"/>
-        </w:rPr>
-      </w:pPr>
-      <w:ins w:id="79" w:author="Paloma Rojas Saunero" w:date="2021-04-16T13:04:00Z">
-        <w:r>
-          <w:t>\draw[-&gt;] (c) -- (</w:t>
-        </w:r>
-        <w:proofErr w:type="spellStart"/>
-        <w:r>
-          <w:t>pstar</w:t>
-        </w:r>
-        <w:proofErr w:type="spellEnd"/>
-        <w:r>
-          <w:t>);</w:t>
-        </w:r>
-      </w:ins>
-    </w:p>
-    <w:p>
-      <w:pPr>
-        <w:pStyle w:val="NoSpacing"/>
-        <w:rPr>
-          <w:ins w:id="80" w:author="Paloma Rojas Saunero" w:date="2021-04-16T13:04:00Z"/>
-        </w:rPr>
-      </w:pPr>
-      <w:ins w:id="81" w:author="Paloma Rojas Saunero" w:date="2021-04-16T13:04:00Z">
-        <w:r>
-          <w:t>\draw[-&gt;] (cd) -- (d);</w:t>
-        </w:r>
-      </w:ins>
-    </w:p>
-    <w:p>
-      <w:pPr>
-        <w:pStyle w:val="NoSpacing"/>
-        <w:rPr>
-          <w:ins w:id="82" w:author="Paloma Rojas Saunero" w:date="2021-04-16T13:04:00Z"/>
-        </w:rPr>
-      </w:pPr>
-      <w:ins w:id="83" w:author="Paloma Rojas Saunero" w:date="2021-04-16T13:04:00Z">
-        <w:r>
-          <w:t>\draw[-&gt;] (cd) -- (y);</w:t>
-        </w:r>
-      </w:ins>
-    </w:p>
-    <w:p>
-      <w:pPr>
-        <w:pStyle w:val="NoSpacing"/>
-        <w:rPr>
-          <w:ins w:id="84" w:author="Paloma Rojas Saunero" w:date="2021-04-16T13:04:00Z"/>
-        </w:rPr>
-      </w:pPr>
-      <w:ins w:id="85" w:author="Paloma Rojas Saunero" w:date="2021-04-16T13:04:00Z">
-        <w:r>
-          <w:t>\end{</w:t>
-        </w:r>
-        <w:proofErr w:type="spellStart"/>
-        <w:r>
-          <w:t>tikzpicture</w:t>
-        </w:r>
-        <w:proofErr w:type="spellEnd"/>
-        <w:r>
-          <w:t>}</w:t>
-        </w:r>
-      </w:ins>
-    </w:p>
-    <w:p>
-      <w:pPr>
-        <w:pStyle w:val="NoSpacing"/>
-      </w:pPr>
-      <w:ins w:id="86" w:author="Paloma Rojas Saunero" w:date="2021-04-16T13:04:00Z">
-        <w:r>
-          <w:t>```</w:t>
-        </w:r>
-      </w:ins>
-    </w:p>
-    <w:p>
-      <w:pPr>
-        <w:pStyle w:val="NoSpacing"/>
       </w:pPr>
     </w:p>
     <w:p>
@@ -2575,6 +2553,7 @@
       <w:r>
         <w:t xml:space="preserve">In this </w:t>
       </w:r>
+      <w:commentRangeStart w:id="86"/>
       <w:commentRangeStart w:id="87"/>
       <w:r>
         <w:t xml:space="preserve">section we </w:t>
@@ -2603,6 +2582,13 @@
       <w:r>
         <w:t>n all cause-dementia</w:t>
       </w:r>
+      <w:commentRangeEnd w:id="86"/>
+      <w:r>
+        <w:rPr>
+          <w:rStyle w:val="CommentReference"/>
+        </w:rPr>
+        <w:commentReference w:id="86"/>
+      </w:r>
       <w:commentRangeEnd w:id="87"/>
       <w:r>
         <w:rPr>
@@ -2611,19 +2597,7 @@
         <w:commentReference w:id="87"/>
       </w:r>
       <w:r>
-        <w:t xml:space="preserve">. We use data collected in the Rotterdam Study, a population-based prospective cohort study among persons living in the </w:t>
-      </w:r>
-      <w:proofErr w:type="spellStart"/>
-      <w:r>
-        <w:t>Ommoord</w:t>
-      </w:r>
-      <w:proofErr w:type="spellEnd"/>
-      <w:r>
-        <w:t xml:space="preserve"> district in Rotterdam, the Netherlands. Recruitment and initial assessments were held </w:t>
-      </w:r>
-      <w:r>
-        <w:lastRenderedPageBreak/>
-        <w:t xml:space="preserve">between 1990 and 1993; it was later extended between 2000 and 2001 consisting of individuals who had reached the age of 55 years or who had moved into the study area. Participants from first </w:t>
+        <w:t xml:space="preserve">. We use data collected in the Rotterdam Study, a population-based prospective cohort study among persons living in the Ommoord district in Rotterdam, the Netherlands. Recruitment and initial assessments were held between 1990 and 1993; it was later extended between 2000 and 2001 consisting of individuals who had reached the age of 55 years or who had moved into the study area. Participants from first </w:t>
       </w:r>
       <w:proofErr w:type="spellStart"/>
       <w:r>
@@ -2720,11 +2694,7 @@
         <w:pStyle w:val="NoSpacing"/>
       </w:pPr>
       <w:r>
-        <w:t xml:space="preserve">To estimate the controlled direct effect in time-varying settings we compared the complement of a weighted Kaplan-Meier survival estimator in participants with incident cancer vs. no incident of cancer with time indexed in years. The weights in this case are time-varying by follow-up year, defined as a product of the time-fixed IPT weights above and a year-specific inverse probability of censoring (IPC) by death weights.  For an individual still alive in year t, the time t IPC weight is the product of the inverse probability of surviving in each year prior to t, conditional on measured common causes of death and dementia (that is, variables such as C in Figure 4). For an individual who has died by time t, the year t IPC </w:t>
-      </w:r>
-      <w:r>
-        <w:lastRenderedPageBreak/>
-        <w:t>weight is zero.  We estimated survival probabilities using a logistic regression model for death as a function of baseline and time-varying covariates. Baseline covariates included age at study entry, sex, apoe4 status, educational attainment and the time-varying covariates smoking status, systolic blood pressure, BMI and prevalent and incident comorbidities such as: cancer, heart disease, stroke and diabetes. We additionally calculated the controlled direct effect considering death as an unconditional independent censoring event (as if there were no arrows from {C} to $D_{15}$ and $Y_{20}$) for an illustrative purpose.</w:t>
+        <w:t>To estimate the controlled direct effect in time-varying settings we compared the complement of a weighted Kaplan-Meier survival estimator in participants with incident cancer vs. no incident of cancer with time indexed in years. The weights in this case are time-varying by follow-up year, defined as a product of the time-fixed IPT weights above and a year-specific inverse probability of censoring (IPC) by death weights.  For an individual still alive in year t, the time t IPC weight is the product of the inverse probability of surviving in each year prior to t, conditional on measured common causes of death and dementia (that is, variables such as C in Figure 4). For an individual who has died by time t, the year t IPC weight is zero.  We estimated survival probabilities using a logistic regression model for death as a function of baseline and time-varying covariates. Baseline covariates included age at study entry, sex, apoe4 status, educational attainment and the time-varying covariates smoking status, systolic blood pressure, BMI and prevalent and incident comorbidities such as: cancer, heart disease, stroke and diabetes. We additionally calculated the controlled direct effect considering death as an unconditional independent censoring event (as if there were no arrows from {C} to $D_{15}$ and $Y_{20}$) for an illustrative purpose.</w:t>
       </w:r>
     </w:p>
     <w:p>
@@ -2961,7 +2931,6 @@
         <w:pStyle w:val="NoSpacing"/>
       </w:pPr>
       <w:r>
-        <w:lastRenderedPageBreak/>
         <w:t xml:space="preserve">HR: `r </w:t>
       </w:r>
       <w:proofErr w:type="spellStart"/>
@@ -3087,15 +3056,7 @@
         <w:pStyle w:val="NoSpacing"/>
       </w:pPr>
       <w:r>
-        <w:t xml:space="preserve">- Previous studies classified "competing risk bias" vs. "survival bias" which is unclear. We first need to pick an </w:t>
-      </w:r>
-      <w:proofErr w:type="spellStart"/>
-      <w:r>
-        <w:t>estimand</w:t>
-      </w:r>
-      <w:proofErr w:type="spellEnd"/>
-      <w:r>
-        <w:t xml:space="preserve">. If we are interested in the CDE </w:t>
+        <w:t xml:space="preserve">- Previous studies classified "competing risk bias" vs. "survival bias" which is unclear. We first need to pick an estimand. If we are interested in the CDE </w:t>
       </w:r>
       <w:r>
         <w:t xml:space="preserve">or any closely-related direct effect kind of question? </w:t>
@@ -3131,15 +3092,7 @@
       </w:pPr>
       <w:commentRangeStart w:id="91"/>
       <w:r>
-        <w:t xml:space="preserve">- Besides, all estimands can be presented as risks, but depending on the </w:t>
-      </w:r>
-      <w:proofErr w:type="spellStart"/>
-      <w:r>
-        <w:t>estimand</w:t>
-      </w:r>
-      <w:proofErr w:type="spellEnd"/>
-      <w:r>
-        <w:t xml:space="preserve"> it treats death differently, and under different assumptions, and time-varying hazards (period specific hazards) are not useful. </w:t>
+        <w:t xml:space="preserve">- Besides, all estimands can be presented as risks, but depending on the estimand it treats death differently, and under different assumptions, and time-varying hazards (period specific hazards) are not useful. </w:t>
       </w:r>
       <w:commentRangeEnd w:id="91"/>
       <w:r>
@@ -3222,7 +3175,6 @@
         <w:pStyle w:val="NoSpacing"/>
       </w:pPr>
       <w:r>
-        <w:lastRenderedPageBreak/>
         <w:t xml:space="preserve">- Knowing the cause of death provides information about the direction of </w:t>
       </w:r>
       <w:proofErr w:type="spellStart"/>
@@ -3290,79 +3242,87 @@
       <w:pPr>
         <w:pStyle w:val="NoSpacing"/>
       </w:pPr>
-      <w:commentRangeStart w:id="93"/>
-      <w:r>
-        <w:t xml:space="preserve">- In the future, we may be able to measure this biomarker and collect data retrospectively from stored blood samples, but we need to design the study very </w:t>
-      </w:r>
-      <w:proofErr w:type="spellStart"/>
-      <w:r>
-        <w:t>carefuly</w:t>
+      <w:r>
+        <w:t>- We could have change Pin1 to other molecular mechanism</w:t>
+      </w:r>
+      <w:ins w:id="93" w:author="sonja.swanson@gmail.com" w:date="2021-04-15T12:03:00Z">
+        <w:r>
+          <w:t xml:space="preserve"> (MAYBE)</w:t>
+        </w:r>
+      </w:ins>
+      <w:r>
+        <w:t xml:space="preserve">. This also extends to other questions that study the effect of one disease in the risk of another disease to understand the biological mechanisms behind </w:t>
+      </w:r>
+      <w:proofErr w:type="spellStart"/>
+      <w:r>
+        <w:t>the</w:t>
       </w:r>
       <w:proofErr w:type="spellEnd"/>
       <w:r>
         <w:t>.</w:t>
       </w:r>
-      <w:commentRangeEnd w:id="93"/>
-      <w:r>
-        <w:rPr>
-          <w:rStyle w:val="CommentReference"/>
-        </w:rPr>
-        <w:commentReference w:id="93"/>
-      </w:r>
-    </w:p>
-    <w:p>
-      <w:pPr>
-        <w:pStyle w:val="NoSpacing"/>
-      </w:pPr>
-    </w:p>
-    <w:p>
-      <w:pPr>
-        <w:pStyle w:val="NoSpacing"/>
-      </w:pPr>
-      <w:r>
-        <w:t>- We could have change Pin1 to other molecular mechanism</w:t>
-      </w:r>
-      <w:ins w:id="94" w:author="sonja.swanson@gmail.com" w:date="2021-04-15T12:03:00Z">
-        <w:r>
-          <w:t xml:space="preserve"> (MAYBE)</w:t>
+    </w:p>
+    <w:p>
+      <w:pPr>
+        <w:pStyle w:val="NoSpacing"/>
+        <w:rPr>
+          <w:ins w:id="94" w:author="L.P. Rojas Saunero" w:date="2021-04-16T13:26:00Z"/>
+        </w:rPr>
+      </w:pPr>
+    </w:p>
+    <w:p>
+      <w:pPr>
+        <w:pStyle w:val="NoSpacing"/>
+        <w:numPr>
+          <w:ilvl w:val="0"/>
+          <w:numId w:val="3"/>
+        </w:numPr>
+        <w:rPr>
+          <w:ins w:id="95" w:author="L.P. Rojas Saunero" w:date="2021-04-16T13:26:00Z"/>
+        </w:rPr>
+      </w:pPr>
+      <w:ins w:id="96" w:author="L.P. Rojas Saunero" w:date="2021-04-16T13:26:00Z">
+        <w:r>
+          <w:t xml:space="preserve">I don’t know if it is here or elsewhere, but somewhere we need to make super clear that up to this point you also are still not ESTIMATING the effect from the target trial at all. You are helping rule out or think through a bunch of backdoor paths, but the measurement error layers can be </w:t>
+        </w:r>
+        <w:proofErr w:type="spellStart"/>
+        <w:r>
+          <w:t>reconceptualized</w:t>
+        </w:r>
+        <w:proofErr w:type="spellEnd"/>
+        <w:r>
+          <w:t xml:space="preserve"> as saying that we are either bounding (?) the effect size MAYBE (have to think about that), or more humbly we are just testing the sharp null hypothesis. (Again being humble about what we learn is okay! This isn’t your doing. This is you trying to make sense of what others are doing. Let’s be super clear what they are able to learn with what assumptions.)</w:t>
         </w:r>
       </w:ins>
-      <w:r>
-        <w:t xml:space="preserve">. This also extends to other questions that study the effect of one disease in the risk of another disease to understand the biological mechanisms behind </w:t>
-      </w:r>
-      <w:proofErr w:type="spellStart"/>
-      <w:r>
-        <w:t>the</w:t>
-      </w:r>
-      <w:proofErr w:type="spellEnd"/>
-      <w:r>
-        <w:t>.</w:t>
-      </w:r>
-    </w:p>
-    <w:p>
-      <w:pPr>
-        <w:pStyle w:val="NoSpacing"/>
-        <w:rPr>
-          <w:ins w:id="95" w:author="sonja.swanson@gmail.com" w:date="2021-04-15T12:03:00Z"/>
-        </w:rPr>
-      </w:pPr>
-    </w:p>
-    <w:p>
-      <w:pPr>
-        <w:pStyle w:val="NoSpacing"/>
-        <w:rPr>
-          <w:ins w:id="96" w:author="sonja.swanson@gmail.com" w:date="2021-04-15T12:03:00Z"/>
-        </w:rPr>
-      </w:pPr>
-    </w:p>
-    <w:p>
-      <w:pPr>
-        <w:pStyle w:val="NoSpacing"/>
+    </w:p>
+    <w:p>
+      <w:pPr>
+        <w:pStyle w:val="NoSpacing"/>
+        <w:numPr>
+          <w:ilvl w:val="0"/>
+          <w:numId w:val="3"/>
+        </w:numPr>
         <w:rPr>
           <w:ins w:id="97" w:author="sonja.swanson@gmail.com" w:date="2021-04-15T12:03:00Z"/>
         </w:rPr>
       </w:pPr>
-      <w:ins w:id="98" w:author="sonja.swanson@gmail.com" w:date="2021-04-15T12:03:00Z">
+    </w:p>
+    <w:p>
+      <w:pPr>
+        <w:pStyle w:val="NoSpacing"/>
+        <w:rPr>
+          <w:ins w:id="98" w:author="sonja.swanson@gmail.com" w:date="2021-04-15T12:03:00Z"/>
+        </w:rPr>
+      </w:pPr>
+    </w:p>
+    <w:p>
+      <w:pPr>
+        <w:pStyle w:val="NoSpacing"/>
+        <w:rPr>
+          <w:ins w:id="99" w:author="sonja.swanson@gmail.com" w:date="2021-04-15T12:03:00Z"/>
+        </w:rPr>
+      </w:pPr>
+      <w:ins w:id="100" w:author="sonja.swanson@gmail.com" w:date="2021-04-15T12:03:00Z">
         <w:r>
           <w:t>My comments on the graphs:</w:t>
         </w:r>
@@ -3376,15 +3336,15 @@
           <w:numId w:val="2"/>
         </w:numPr>
         <w:rPr>
-          <w:ins w:id="99" w:author="sonja.swanson@gmail.com" w:date="2021-04-15T12:05:00Z"/>
-        </w:rPr>
-      </w:pPr>
-      <w:ins w:id="100" w:author="sonja.swanson@gmail.com" w:date="2021-04-15T12:04:00Z">
+          <w:ins w:id="101" w:author="sonja.swanson@gmail.com" w:date="2021-04-15T12:05:00Z"/>
+        </w:rPr>
+      </w:pPr>
+      <w:ins w:id="102" w:author="sonja.swanson@gmail.com" w:date="2021-04-15T12:04:00Z">
         <w:r>
           <w:t xml:space="preserve">I’m going to try to explain a slightly different vision for how to build a DAG in figures, but it doesn’t affect the </w:t>
         </w:r>
       </w:ins>
-      <w:ins w:id="101" w:author="sonja.swanson@gmail.com" w:date="2021-04-15T12:05:00Z">
+      <w:ins w:id="103" w:author="sonja.swanson@gmail.com" w:date="2021-04-15T12:05:00Z">
         <w:r>
           <w:t xml:space="preserve">logical flow yet so will not try to explain that </w:t>
         </w:r>
@@ -3406,17 +3366,22 @@
           <w:numId w:val="2"/>
         </w:numPr>
         <w:rPr>
-          <w:ins w:id="102" w:author="sonja.swanson@gmail.com" w:date="2021-04-15T12:07:00Z"/>
-        </w:rPr>
-      </w:pPr>
-      <w:ins w:id="103" w:author="sonja.swanson@gmail.com" w:date="2021-04-15T12:05:00Z">
+          <w:ins w:id="104" w:author="sonja.swanson@gmail.com" w:date="2021-04-15T12:07:00Z"/>
+        </w:rPr>
+      </w:pPr>
+      <w:ins w:id="105" w:author="sonja.swanson@gmail.com" w:date="2021-04-15T12:05:00Z">
         <w:r>
           <w:t>Figure 2: should we also start adding a bit on the measurement error structures here too (see Chapter 9 of the CI book)? This is just the simplest best-case scenario of it being a proxy, in terms of measurement.</w:t>
         </w:r>
       </w:ins>
-      <w:ins w:id="104" w:author="sonja.swanson@gmail.com" w:date="2021-04-15T12:06:00Z">
+      <w:ins w:id="106" w:author="sonja.swanson@gmail.com" w:date="2021-04-15T12:06:00Z">
         <w:r>
           <w:t xml:space="preserve"> Or maybe you can also just say that along the way of talking about Figure 3, that Figure 2 is the easiest version of proxy status to work with but there is a lot to unpack and Figure 3 is one kind of example.</w:t>
+        </w:r>
+      </w:ins>
+      <w:ins w:id="107" w:author="L.P. Rojas Saunero" w:date="2021-04-16T13:35:00Z">
+        <w:r>
+          <w:t xml:space="preserve"> Added this to description of figure 3</w:t>
         </w:r>
       </w:ins>
     </w:p>
@@ -3428,17 +3393,22 @@
           <w:numId w:val="2"/>
         </w:numPr>
         <w:rPr>
-          <w:ins w:id="105" w:author="sonja.swanson@gmail.com" w:date="2021-04-15T12:05:00Z"/>
-        </w:rPr>
-      </w:pPr>
-      <w:ins w:id="106" w:author="sonja.swanson@gmail.com" w:date="2021-04-15T12:07:00Z">
+          <w:ins w:id="108" w:author="sonja.swanson@gmail.com" w:date="2021-04-15T12:05:00Z"/>
+        </w:rPr>
+      </w:pPr>
+      <w:ins w:id="109" w:author="sonja.swanson@gmail.com" w:date="2021-04-15T12:07:00Z">
         <w:r>
           <w:t>If you agree with me that we start with the target trial, then Figure 1 is the challenge of using observational data, Figure 2-3 are the challenges of using proxy data, and Figure 4 is the challenge of competing risk. Kind of a nice flow?</w:t>
         </w:r>
       </w:ins>
-      <w:ins w:id="107" w:author="sonja.swanson@gmail.com" w:date="2021-04-15T12:08:00Z">
+      <w:ins w:id="110" w:author="sonja.swanson@gmail.com" w:date="2021-04-15T12:08:00Z">
         <w:r>
           <w:t xml:space="preserve"> Maybe make Figure 4 JUST the part relevant to the competing risk to begin.</w:t>
+        </w:r>
+      </w:ins>
+      <w:ins w:id="111" w:author="L.P. Rojas Saunero" w:date="2021-04-16T13:35:00Z">
+        <w:r>
+          <w:t xml:space="preserve"> Great, do you thing now is okay?</w:t>
         </w:r>
       </w:ins>
     </w:p>
@@ -3450,15 +3420,15 @@
           <w:numId w:val="2"/>
         </w:numPr>
         <w:rPr>
-          <w:ins w:id="108" w:author="sonja.swanson@gmail.com" w:date="2021-04-15T12:10:00Z"/>
-        </w:rPr>
-      </w:pPr>
-      <w:ins w:id="109" w:author="sonja.swanson@gmail.com" w:date="2021-04-15T12:08:00Z">
+          <w:ins w:id="112" w:author="sonja.swanson@gmail.com" w:date="2021-04-15T12:10:00Z"/>
+        </w:rPr>
+      </w:pPr>
+      <w:ins w:id="113" w:author="sonja.swanson@gmail.com" w:date="2021-04-15T12:08:00Z">
         <w:r>
           <w:t>Again I have a slightly different vision for how to begin it all, but I think the current Figure 4 could become a Figure 5 that better says we are putting all the pieces together in one place. But then I think you might want to also make clear that there is a D between P and P*</w:t>
         </w:r>
       </w:ins>
-      <w:ins w:id="110" w:author="sonja.swanson@gmail.com" w:date="2021-04-15T12:09:00Z">
+      <w:ins w:id="114" w:author="sonja.swanson@gmail.com" w:date="2021-04-15T12:09:00Z">
         <w:r>
           <w:t xml:space="preserve">. And then this might also mean getting time-varying Ds and P*s in the mix. I don’t think you want the time-varying issue to appear in the figures that introduce each bias, but I think it’d be helpful in the final stage to be like “whoa </w:t>
         </w:r>
@@ -3479,12 +3449,12 @@
           <w:t xml:space="preserve"> don’t forget that our simplified DAGs above are trying to succinctly summarize some </w:t>
         </w:r>
       </w:ins>
-      <w:ins w:id="111" w:author="sonja.swanson@gmail.com" w:date="2021-04-15T12:10:00Z">
+      <w:ins w:id="115" w:author="sonja.swanson@gmail.com" w:date="2021-04-15T12:10:00Z">
         <w:r>
           <w:t>really complex things.”</w:t>
         </w:r>
       </w:ins>
-      <w:ins w:id="112" w:author="sonja.swanson@gmail.com" w:date="2021-04-15T12:15:00Z">
+      <w:ins w:id="116" w:author="sonja.swanson@gmail.com" w:date="2021-04-15T12:15:00Z">
         <w:r>
           <w:t xml:space="preserve"> Your doubts about covariate selection and even what estimator we use come down to this kind of complexity. So let’s add that complexity and then show under what </w:t>
         </w:r>
@@ -3497,11 +3467,18 @@
           <w:t xml:space="preserve"> you would choose to adjust for smoking or not. In this case I think we will end up showing that in both cases you are biased (because you want to a</w:t>
         </w:r>
       </w:ins>
-      <w:ins w:id="113" w:author="sonja.swanson@gmail.com" w:date="2021-04-15T12:16:00Z">
+      <w:ins w:id="117" w:author="sonja.swanson@gmail.com" w:date="2021-04-15T12:16:00Z">
         <w:r>
           <w:t>djust for smoking pre-time zero of the target trial of when you’d give the drug, but not thereafter) but then it becomes very clear to your readers why this is a tradeoff with the type of data we have. Right?</w:t>
         </w:r>
       </w:ins>
+      <w:ins w:id="118" w:author="L.P. Rojas Saunero" w:date="2021-04-16T13:36:00Z">
+        <w:r>
+          <w:t xml:space="preserve"> Yes, added Figure 5.</w:t>
+        </w:r>
+      </w:ins>
+      <w:bookmarkStart w:id="119" w:name="_GoBack"/>
+      <w:bookmarkEnd w:id="119"/>
     </w:p>
     <w:p>
       <w:pPr>
@@ -3510,13 +3487,13 @@
           <w:ilvl w:val="0"/>
           <w:numId w:val="2"/>
         </w:numPr>
-        <w:pPrChange w:id="114" w:author="sonja.swanson@gmail.com" w:date="2021-04-15T12:04:00Z">
+        <w:pPrChange w:id="120" w:author="sonja.swanson@gmail.com" w:date="2021-04-15T12:04:00Z">
           <w:pPr>
             <w:pStyle w:val="NoSpacing"/>
           </w:pPr>
         </w:pPrChange>
       </w:pPr>
-      <w:ins w:id="115" w:author="sonja.swanson@gmail.com" w:date="2021-04-15T12:10:00Z">
+      <w:ins w:id="121" w:author="sonja.swanson@gmail.com" w:date="2021-04-15T12:10:00Z">
         <w:r>
           <w:t>I have some minor ideas on using colored arrows but I think it is better to wait until the document is further along.</w:t>
         </w:r>
@@ -3531,14 +3508,32 @@
       <w:pPr>
         <w:pStyle w:val="NoSpacing"/>
         <w:rPr>
-          <w:ins w:id="116" w:author="Paloma Rojas Saunero" w:date="2021-04-16T13:12:00Z"/>
-        </w:rPr>
-      </w:pPr>
-      <w:r>
+          <w:ins w:id="122" w:author="Paloma Rojas Saunero" w:date="2021-04-16T13:12:00Z"/>
+          <w:lang w:val="nl-NL"/>
+          <w:rPrChange w:id="123" w:author="L.P. Rojas Saunero" w:date="2021-04-16T13:23:00Z">
+            <w:rPr>
+              <w:ins w:id="124" w:author="Paloma Rojas Saunero" w:date="2021-04-16T13:12:00Z"/>
+            </w:rPr>
+          </w:rPrChange>
+        </w:rPr>
+      </w:pPr>
+      <w:r>
+        <w:rPr>
+          <w:lang w:val="nl-NL"/>
+          <w:rPrChange w:id="125" w:author="L.P. Rojas Saunero" w:date="2021-04-16T13:23:00Z">
+            <w:rPr/>
+          </w:rPrChange>
+        </w:rPr>
         <w:t>\</w:t>
       </w:r>
       <w:proofErr w:type="spellStart"/>
       <w:r>
+        <w:rPr>
+          <w:lang w:val="nl-NL"/>
+          <w:rPrChange w:id="126" w:author="L.P. Rojas Saunero" w:date="2021-04-16T13:23:00Z">
+            <w:rPr/>
+          </w:rPrChange>
+        </w:rPr>
         <w:t>newpage</w:t>
       </w:r>
       <w:proofErr w:type="spellEnd"/>
@@ -3547,7 +3542,13 @@
       <w:pPr>
         <w:pStyle w:val="NoSpacing"/>
         <w:rPr>
-          <w:ins w:id="117" w:author="Paloma Rojas Saunero" w:date="2021-04-16T13:12:00Z"/>
+          <w:ins w:id="127" w:author="Paloma Rojas Saunero" w:date="2021-04-16T13:12:00Z"/>
+          <w:lang w:val="nl-NL"/>
+          <w:rPrChange w:id="128" w:author="L.P. Rojas Saunero" w:date="2021-04-16T13:23:00Z">
+            <w:rPr>
+              <w:ins w:id="129" w:author="Paloma Rojas Saunero" w:date="2021-04-16T13:12:00Z"/>
+            </w:rPr>
+          </w:rPrChange>
         </w:rPr>
       </w:pPr>
     </w:p>
@@ -3565,11 +3566,17 @@
           <w:szCs w:val="24"/>
         </w:rPr>
       </w:pPr>
-      <w:ins w:id="118" w:author="Paloma Rojas Saunero" w:date="2021-04-16T13:13:00Z">
+      <w:ins w:id="130" w:author="Paloma Rojas Saunero" w:date="2021-04-16T13:13:00Z">
         <w:r>
           <w:fldChar w:fldCharType="begin" w:fldLock="1"/>
         </w:r>
         <w:r>
+          <w:rPr>
+            <w:lang w:val="nl-NL"/>
+            <w:rPrChange w:id="131" w:author="L.P. Rojas Saunero" w:date="2021-04-16T13:23:00Z">
+              <w:rPr/>
+            </w:rPrChange>
+          </w:rPr>
           <w:instrText xml:space="preserve">ADDIN Mendeley Bibliography CSL_BIBLIOGRAPHY </w:instrText>
         </w:r>
       </w:ins>
@@ -3581,6 +3588,14 @@
           <w:rFonts w:ascii="Calibri" w:hAnsi="Calibri" w:cs="Calibri"/>
           <w:noProof/>
           <w:szCs w:val="24"/>
+          <w:lang w:val="nl-NL"/>
+          <w:rPrChange w:id="132" w:author="L.P. Rojas Saunero" w:date="2021-04-16T13:23:00Z">
+            <w:rPr>
+              <w:rFonts w:ascii="Calibri" w:hAnsi="Calibri" w:cs="Calibri"/>
+              <w:noProof/>
+              <w:szCs w:val="24"/>
+            </w:rPr>
+          </w:rPrChange>
         </w:rPr>
         <w:t>1.</w:t>
       </w:r>
@@ -3589,6 +3604,14 @@
           <w:rFonts w:ascii="Calibri" w:hAnsi="Calibri" w:cs="Calibri"/>
           <w:noProof/>
           <w:szCs w:val="24"/>
+          <w:lang w:val="nl-NL"/>
+          <w:rPrChange w:id="133" w:author="L.P. Rojas Saunero" w:date="2021-04-16T13:23:00Z">
+            <w:rPr>
+              <w:rFonts w:ascii="Calibri" w:hAnsi="Calibri" w:cs="Calibri"/>
+              <w:noProof/>
+              <w:szCs w:val="24"/>
+            </w:rPr>
+          </w:rPrChange>
         </w:rPr>
         <w:tab/>
         <w:t xml:space="preserve">Ma, L. L. </w:t>
@@ -3600,6 +3623,16 @@
           <w:iCs/>
           <w:noProof/>
           <w:szCs w:val="24"/>
+          <w:lang w:val="nl-NL"/>
+          <w:rPrChange w:id="134" w:author="L.P. Rojas Saunero" w:date="2021-04-16T13:23:00Z">
+            <w:rPr>
+              <w:rFonts w:ascii="Calibri" w:hAnsi="Calibri" w:cs="Calibri"/>
+              <w:i/>
+              <w:iCs/>
+              <w:noProof/>
+              <w:szCs w:val="24"/>
+            </w:rPr>
+          </w:rPrChange>
         </w:rPr>
         <w:t>et al.</w:t>
       </w:r>
@@ -3608,8 +3641,24 @@
           <w:rFonts w:ascii="Calibri" w:hAnsi="Calibri" w:cs="Calibri"/>
           <w:noProof/>
           <w:szCs w:val="24"/>
-        </w:rPr>
-        <w:t xml:space="preserve"> Association between cancer and Alzheimer’s disease: Systematic review and meta-analysis. </w:t>
+          <w:lang w:val="nl-NL"/>
+          <w:rPrChange w:id="135" w:author="L.P. Rojas Saunero" w:date="2021-04-16T13:23:00Z">
+            <w:rPr>
+              <w:rFonts w:ascii="Calibri" w:hAnsi="Calibri" w:cs="Calibri"/>
+              <w:noProof/>
+              <w:szCs w:val="24"/>
+            </w:rPr>
+          </w:rPrChange>
+        </w:rPr>
+        <w:t xml:space="preserve"> </w:t>
+      </w:r>
+      <w:r>
+        <w:rPr>
+          <w:rFonts w:ascii="Calibri" w:hAnsi="Calibri" w:cs="Calibri"/>
+          <w:noProof/>
+          <w:szCs w:val="24"/>
+        </w:rPr>
+        <w:t xml:space="preserve">Association between cancer and Alzheimer’s disease: Systematic review and meta-analysis. </w:t>
       </w:r>
       <w:r>
         <w:rPr>
@@ -5163,16 +5212,7 @@
           <w:noProof/>
           <w:szCs w:val="24"/>
         </w:rPr>
-        <w:t xml:space="preserve">, 1–13 </w:t>
-      </w:r>
-      <w:r>
-        <w:rPr>
-          <w:rFonts w:ascii="Calibri" w:hAnsi="Calibri" w:cs="Calibri"/>
-          <w:noProof/>
-          <w:szCs w:val="24"/>
-        </w:rPr>
-        <w:lastRenderedPageBreak/>
-        <w:t>(2017).</w:t>
+        <w:t>, 1–13 (2017).</w:t>
       </w:r>
     </w:p>
     <w:p>
@@ -5726,7 +5766,7 @@
       <w:pPr>
         <w:pStyle w:val="NoSpacing"/>
       </w:pPr>
-      <w:ins w:id="119" w:author="Paloma Rojas Saunero" w:date="2021-04-16T13:13:00Z">
+      <w:ins w:id="136" w:author="Paloma Rojas Saunero" w:date="2021-04-16T13:13:00Z">
         <w:r>
           <w:fldChar w:fldCharType="end"/>
         </w:r>
@@ -5743,7 +5783,7 @@
 </file>
 
 <file path=word/comments.xml><?xml version="1.0" encoding="utf-8"?>
-<w:comments xmlns:wpc="http://schemas.microsoft.com/office/word/2010/wordprocessingCanvas" xmlns:cx="http://schemas.microsoft.com/office/drawing/2014/chartex" xmlns:cx1="http://schemas.microsoft.com/office/drawing/2015/9/8/chartex" xmlns:cx2="http://schemas.microsoft.com/office/drawing/2015/10/21/chartex" xmlns:cx3="http://schemas.microsoft.com/office/drawing/2016/5/9/chartex" xmlns:cx4="http://schemas.microsoft.com/office/drawing/2016/5/10/chartex" xmlns:cx5="http://schemas.microsoft.com/office/drawing/2016/5/11/chartex" xmlns:cx6="http://schemas.microsoft.com/office/drawing/2016/5/12/chartex" xmlns:cx7="http://schemas.microsoft.com/office/drawing/2016/5/13/chartex" xmlns:cx8="http://schemas.microsoft.com/office/drawing/2016/5/14/chartex" xmlns:mc="http://schemas.openxmlformats.org/markup-compatibility/2006" xmlns:aink="http://schemas.microsoft.com/office/drawing/2016/ink" xmlns:am3d="http://schemas.microsoft.com/office/drawing/2017/model3d" xmlns:o="urn:schemas-microsoft-com:office:office" xmlns:r="http://schemas.openxmlformats.org/officeDocument/2006/relationships" xmlns:m="http://schemas.openxmlformats.org/officeDocument/2006/math" xmlns:v="urn:schemas-microsoft-com:vml" xmlns:wp14="http://schemas.microsoft.com/office/word/2010/wordprocessingDrawing" xmlns:wp="http://schemas.openxmlformats.org/drawingml/2006/wordprocessingDrawing" xmlns:w10="urn:schemas-microsoft-com:office:word" xmlns:w="http://schemas.openxmlformats.org/wordprocessingml/2006/main" xmlns:w14="http://schemas.microsoft.com/office/word/2010/wordml" xmlns:w15="http://schemas.microsoft.com/office/word/2012/wordml" xmlns:w16cex="http://schemas.microsoft.com/office/word/2018/wordml/cex" xmlns:w16cid="http://schemas.microsoft.com/office/word/2016/wordml/cid" xmlns:w16="http://schemas.microsoft.com/office/word/2018/wordml" xmlns:w16se="http://schemas.microsoft.com/office/word/2015/wordml/symex" xmlns:wpg="http://schemas.microsoft.com/office/word/2010/wordprocessingGroup" xmlns:wpi="http://schemas.microsoft.com/office/word/2010/wordprocessingInk" xmlns:wne="http://schemas.microsoft.com/office/word/2006/wordml" xmlns:wps="http://schemas.microsoft.com/office/word/2010/wordprocessingShape" mc:Ignorable="w14 w15 w16se w16cid w16 w16cex wp14">
+<w:comments xmlns:wpc="http://schemas.microsoft.com/office/word/2010/wordprocessingCanvas" xmlns:cx="http://schemas.microsoft.com/office/drawing/2014/chartex" xmlns:cx1="http://schemas.microsoft.com/office/drawing/2015/9/8/chartex" xmlns:mc="http://schemas.openxmlformats.org/markup-compatibility/2006" xmlns:o="urn:schemas-microsoft-com:office:office" xmlns:r="http://schemas.openxmlformats.org/officeDocument/2006/relationships" xmlns:m="http://schemas.openxmlformats.org/officeDocument/2006/math" xmlns:v="urn:schemas-microsoft-com:vml" xmlns:wp14="http://schemas.microsoft.com/office/word/2010/wordprocessingDrawing" xmlns:wp="http://schemas.openxmlformats.org/drawingml/2006/wordprocessingDrawing" xmlns:w10="urn:schemas-microsoft-com:office:word" xmlns:w="http://schemas.openxmlformats.org/wordprocessingml/2006/main" xmlns:w14="http://schemas.microsoft.com/office/word/2010/wordml" xmlns:w15="http://schemas.microsoft.com/office/word/2012/wordml" xmlns:w16se="http://schemas.microsoft.com/office/word/2015/wordml/symex" xmlns:wpg="http://schemas.microsoft.com/office/word/2010/wordprocessingGroup" xmlns:wpi="http://schemas.microsoft.com/office/word/2010/wordprocessingInk" xmlns:wne="http://schemas.microsoft.com/office/word/2006/wordml" xmlns:wps="http://schemas.microsoft.com/office/word/2010/wordprocessingShape" mc:Ignorable="w14 w15 w16se wp14">
   <w:comment w:id="2" w:author="sonja.swanson@gmail.com" w:date="2021-04-15T11:04:00Z" w:initials="s">
     <w:p>
       <w:pPr>
@@ -5954,7 +5994,7 @@
       </w:r>
     </w:p>
   </w:comment>
-  <w:comment w:id="87" w:author="sonja.swanson@gmail.com" w:date="2021-04-15T11:42:00Z" w:initials="s">
+  <w:comment w:id="86" w:author="sonja.swanson@gmail.com" w:date="2021-04-15T11:42:00Z" w:initials="s">
     <w:p>
       <w:pPr>
         <w:pStyle w:val="CommentText"/>
@@ -5967,6 +6007,22 @@
       </w:r>
       <w:r>
         <w:t>Thoughts on framing?</w:t>
+      </w:r>
+    </w:p>
+  </w:comment>
+  <w:comment w:id="87" w:author="L.P. Rojas Saunero" w:date="2021-04-16T13:23:00Z" w:initials="LRS">
+    <w:p>
+      <w:pPr>
+        <w:pStyle w:val="CommentText"/>
+      </w:pPr>
+      <w:r>
+        <w:rPr>
+          <w:rStyle w:val="CommentReference"/>
+        </w:rPr>
+        <w:annotationRef/>
+      </w:r>
+      <w:r>
+        <w:t>I like it!</w:t>
       </w:r>
     </w:p>
   </w:comment>
@@ -6206,35 +6262,11 @@
       </w:r>
     </w:p>
   </w:comment>
-  <w:comment w:id="93" w:author="sonja.swanson@gmail.com" w:date="2021-04-15T12:02:00Z" w:initials="s">
-    <w:p>
-      <w:pPr>
-        <w:pStyle w:val="CommentText"/>
-      </w:pPr>
-      <w:r>
-        <w:rPr>
-          <w:rStyle w:val="CommentReference"/>
-        </w:rPr>
-        <w:annotationRef/>
-      </w:r>
-      <w:r>
-        <w:t xml:space="preserve">Maybe better to point this out in section 2, when you first get to whether the biomarker is not measured. You could say that maybe if one is worried about the </w:t>
-      </w:r>
-      <w:proofErr w:type="spellStart"/>
-      <w:r>
-        <w:t>asusmptions</w:t>
-      </w:r>
-      <w:proofErr w:type="spellEnd"/>
-      <w:r>
-        <w:t xml:space="preserve"> related to it not being measured, they might be motivated to then retrospectively assess this in stored blood samples.</w:t>
-      </w:r>
-    </w:p>
-  </w:comment>
 </w:comments>
 </file>
 
 <file path=word/commentsExtended.xml><?xml version="1.0" encoding="utf-8"?>
-<w15:commentsEx xmlns:wpc="http://schemas.microsoft.com/office/word/2010/wordprocessingCanvas" xmlns:cx="http://schemas.microsoft.com/office/drawing/2014/chartex" xmlns:cx1="http://schemas.microsoft.com/office/drawing/2015/9/8/chartex" xmlns:cx2="http://schemas.microsoft.com/office/drawing/2015/10/21/chartex" xmlns:cx3="http://schemas.microsoft.com/office/drawing/2016/5/9/chartex" xmlns:cx4="http://schemas.microsoft.com/office/drawing/2016/5/10/chartex" xmlns:cx5="http://schemas.microsoft.com/office/drawing/2016/5/11/chartex" xmlns:cx6="http://schemas.microsoft.com/office/drawing/2016/5/12/chartex" xmlns:cx7="http://schemas.microsoft.com/office/drawing/2016/5/13/chartex" xmlns:cx8="http://schemas.microsoft.com/office/drawing/2016/5/14/chartex" xmlns:mc="http://schemas.openxmlformats.org/markup-compatibility/2006" xmlns:aink="http://schemas.microsoft.com/office/drawing/2016/ink" xmlns:am3d="http://schemas.microsoft.com/office/drawing/2017/model3d" xmlns:o="urn:schemas-microsoft-com:office:office" xmlns:r="http://schemas.openxmlformats.org/officeDocument/2006/relationships" xmlns:m="http://schemas.openxmlformats.org/officeDocument/2006/math" xmlns:v="urn:schemas-microsoft-com:vml" xmlns:wp14="http://schemas.microsoft.com/office/word/2010/wordprocessingDrawing" xmlns:wp="http://schemas.openxmlformats.org/drawingml/2006/wordprocessingDrawing" xmlns:w10="urn:schemas-microsoft-com:office:word" xmlns:w="http://schemas.openxmlformats.org/wordprocessingml/2006/main" xmlns:w14="http://schemas.microsoft.com/office/word/2010/wordml" xmlns:w15="http://schemas.microsoft.com/office/word/2012/wordml" xmlns:w16cex="http://schemas.microsoft.com/office/word/2018/wordml/cex" xmlns:w16cid="http://schemas.microsoft.com/office/word/2016/wordml/cid" xmlns:w16="http://schemas.microsoft.com/office/word/2018/wordml" xmlns:w16se="http://schemas.microsoft.com/office/word/2015/wordml/symex" xmlns:wpg="http://schemas.microsoft.com/office/word/2010/wordprocessingGroup" xmlns:wpi="http://schemas.microsoft.com/office/word/2010/wordprocessingInk" xmlns:wne="http://schemas.microsoft.com/office/word/2006/wordml" xmlns:wps="http://schemas.microsoft.com/office/word/2010/wordprocessingShape" mc:Ignorable="w14 w15 w16se w16cid w16 w16cex wp14">
+<w15:commentsEx xmlns:wpc="http://schemas.microsoft.com/office/word/2010/wordprocessingCanvas" xmlns:cx="http://schemas.microsoft.com/office/drawing/2014/chartex" xmlns:cx1="http://schemas.microsoft.com/office/drawing/2015/9/8/chartex" xmlns:mc="http://schemas.openxmlformats.org/markup-compatibility/2006" xmlns:o="urn:schemas-microsoft-com:office:office" xmlns:r="http://schemas.openxmlformats.org/officeDocument/2006/relationships" xmlns:m="http://schemas.openxmlformats.org/officeDocument/2006/math" xmlns:v="urn:schemas-microsoft-com:vml" xmlns:wp14="http://schemas.microsoft.com/office/word/2010/wordprocessingDrawing" xmlns:wp="http://schemas.openxmlformats.org/drawingml/2006/wordprocessingDrawing" xmlns:w10="urn:schemas-microsoft-com:office:word" xmlns:w="http://schemas.openxmlformats.org/wordprocessingml/2006/main" xmlns:w14="http://schemas.microsoft.com/office/word/2010/wordml" xmlns:w15="http://schemas.microsoft.com/office/word/2012/wordml" xmlns:w16se="http://schemas.microsoft.com/office/word/2015/wordml/symex" xmlns:wpg="http://schemas.microsoft.com/office/word/2010/wordprocessingGroup" xmlns:wpi="http://schemas.microsoft.com/office/word/2010/wordprocessingInk" xmlns:wne="http://schemas.microsoft.com/office/word/2006/wordml" xmlns:wps="http://schemas.microsoft.com/office/word/2010/wordprocessingShape" mc:Ignorable="w14 w15 w16se wp14">
   <w15:commentEx w15:paraId="1A46F384" w15:done="0"/>
   <w15:commentEx w15:paraId="00BC3B41" w15:paraIdParent="1A46F384" w15:done="0"/>
   <w15:commentEx w15:paraId="14311331" w15:done="0"/>
@@ -6246,10 +6278,10 @@
   <w15:commentEx w15:paraId="66C41487" w15:paraIdParent="4CBFC3A6" w15:done="0"/>
   <w15:commentEx w15:paraId="6165E397" w15:done="0"/>
   <w15:commentEx w15:paraId="62A3A5D3" w15:done="0"/>
+  <w15:commentEx w15:paraId="003AC183" w15:paraIdParent="62A3A5D3" w15:done="0"/>
   <w15:commentEx w15:paraId="0BF42278" w15:done="0"/>
   <w15:commentEx w15:paraId="6105C296" w15:done="0"/>
   <w15:commentEx w15:paraId="5EB920B4" w15:done="0"/>
-  <w15:commentEx w15:paraId="47E7B68F" w15:done="0"/>
 </w15:commentsEx>
 </file>
 
@@ -6294,7 +6326,7 @@
 </file>
 
 <file path=word/numbering.xml><?xml version="1.0" encoding="utf-8"?>
-<w:numbering xmlns:wpc="http://schemas.microsoft.com/office/word/2010/wordprocessingCanvas" xmlns:cx="http://schemas.microsoft.com/office/drawing/2014/chartex" xmlns:cx1="http://schemas.microsoft.com/office/drawing/2015/9/8/chartex" xmlns:cx2="http://schemas.microsoft.com/office/drawing/2015/10/21/chartex" xmlns:cx3="http://schemas.microsoft.com/office/drawing/2016/5/9/chartex" xmlns:cx4="http://schemas.microsoft.com/office/drawing/2016/5/10/chartex" xmlns:cx5="http://schemas.microsoft.com/office/drawing/2016/5/11/chartex" xmlns:cx6="http://schemas.microsoft.com/office/drawing/2016/5/12/chartex" xmlns:cx7="http://schemas.microsoft.com/office/drawing/2016/5/13/chartex" xmlns:cx8="http://schemas.microsoft.com/office/drawing/2016/5/14/chartex" xmlns:mc="http://schemas.openxmlformats.org/markup-compatibility/2006" xmlns:aink="http://schemas.microsoft.com/office/drawing/2016/ink" xmlns:am3d="http://schemas.microsoft.com/office/drawing/2017/model3d" xmlns:o="urn:schemas-microsoft-com:office:office" xmlns:r="http://schemas.openxmlformats.org/officeDocument/2006/relationships" xmlns:m="http://schemas.openxmlformats.org/officeDocument/2006/math" xmlns:v="urn:schemas-microsoft-com:vml" xmlns:wp14="http://schemas.microsoft.com/office/word/2010/wordprocessingDrawing" xmlns:wp="http://schemas.openxmlformats.org/drawingml/2006/wordprocessingDrawing" xmlns:w10="urn:schemas-microsoft-com:office:word" xmlns:w="http://schemas.openxmlformats.org/wordprocessingml/2006/main" xmlns:w14="http://schemas.microsoft.com/office/word/2010/wordml" xmlns:w15="http://schemas.microsoft.com/office/word/2012/wordml" xmlns:w16cex="http://schemas.microsoft.com/office/word/2018/wordml/cex" xmlns:w16cid="http://schemas.microsoft.com/office/word/2016/wordml/cid" xmlns:w16="http://schemas.microsoft.com/office/word/2018/wordml" xmlns:w16se="http://schemas.microsoft.com/office/word/2015/wordml/symex" xmlns:wpg="http://schemas.microsoft.com/office/word/2010/wordprocessingGroup" xmlns:wpi="http://schemas.microsoft.com/office/word/2010/wordprocessingInk" xmlns:wne="http://schemas.microsoft.com/office/word/2006/wordml" xmlns:wps="http://schemas.microsoft.com/office/word/2010/wordprocessingShape" mc:Ignorable="w14 w15 w16se w16cid w16 w16cex wp14">
+<w:numbering xmlns:wpc="http://schemas.microsoft.com/office/word/2010/wordprocessingCanvas" xmlns:cx="http://schemas.microsoft.com/office/drawing/2014/chartex" xmlns:cx1="http://schemas.microsoft.com/office/drawing/2015/9/8/chartex" xmlns:mc="http://schemas.openxmlformats.org/markup-compatibility/2006" xmlns:o="urn:schemas-microsoft-com:office:office" xmlns:r="http://schemas.openxmlformats.org/officeDocument/2006/relationships" xmlns:m="http://schemas.openxmlformats.org/officeDocument/2006/math" xmlns:v="urn:schemas-microsoft-com:vml" xmlns:wp14="http://schemas.microsoft.com/office/word/2010/wordprocessingDrawing" xmlns:wp="http://schemas.openxmlformats.org/drawingml/2006/wordprocessingDrawing" xmlns:w10="urn:schemas-microsoft-com:office:word" xmlns:w="http://schemas.openxmlformats.org/wordprocessingml/2006/main" xmlns:w14="http://schemas.microsoft.com/office/word/2010/wordml" xmlns:w15="http://schemas.microsoft.com/office/word/2012/wordml" xmlns:w16se="http://schemas.microsoft.com/office/word/2015/wordml/symex" xmlns:wpg="http://schemas.microsoft.com/office/word/2010/wordprocessingGroup" xmlns:wpi="http://schemas.microsoft.com/office/word/2010/wordprocessingInk" xmlns:wne="http://schemas.microsoft.com/office/word/2006/wordml" xmlns:wps="http://schemas.microsoft.com/office/word/2010/wordprocessingShape" mc:Ignorable="w14 w15 w16se wp14">
   <w:abstractNum w:abstractNumId="0" w15:restartNumberingAfterBreak="0">
     <w:nsid w:val="338E7B4B"/>
     <w:multiLevelType w:val="hybridMultilevel"/>
@@ -6409,6 +6441,118 @@
     </w:lvl>
   </w:abstractNum>
   <w:abstractNum w:abstractNumId="1" w15:restartNumberingAfterBreak="0">
+    <w:nsid w:val="59537EFE"/>
+    <w:multiLevelType w:val="hybridMultilevel"/>
+    <w:tmpl w:val="F9F48FC0"/>
+    <w:lvl w:ilvl="0" w:tplc="208AA88E">
+      <w:numFmt w:val="bullet"/>
+      <w:lvlText w:val="-"/>
+      <w:lvlJc w:val="left"/>
+      <w:pPr>
+        <w:ind w:left="720" w:hanging="360"/>
+      </w:pPr>
+      <w:rPr>
+        <w:rFonts w:ascii="Calibri" w:eastAsiaTheme="minorHAnsi" w:hAnsi="Calibri" w:cs="Calibri" w:hint="default"/>
+      </w:rPr>
+    </w:lvl>
+    <w:lvl w:ilvl="1" w:tplc="08090003" w:tentative="1">
+      <w:start w:val="1"/>
+      <w:numFmt w:val="bullet"/>
+      <w:lvlText w:val="o"/>
+      <w:lvlJc w:val="left"/>
+      <w:pPr>
+        <w:ind w:left="1440" w:hanging="360"/>
+      </w:pPr>
+      <w:rPr>
+        <w:rFonts w:ascii="Courier New" w:hAnsi="Courier New" w:cs="Courier New" w:hint="default"/>
+      </w:rPr>
+    </w:lvl>
+    <w:lvl w:ilvl="2" w:tplc="08090005" w:tentative="1">
+      <w:start w:val="1"/>
+      <w:numFmt w:val="bullet"/>
+      <w:lvlText w:val=""/>
+      <w:lvlJc w:val="left"/>
+      <w:pPr>
+        <w:ind w:left="2160" w:hanging="360"/>
+      </w:pPr>
+      <w:rPr>
+        <w:rFonts w:ascii="Wingdings" w:hAnsi="Wingdings" w:hint="default"/>
+      </w:rPr>
+    </w:lvl>
+    <w:lvl w:ilvl="3" w:tplc="08090001" w:tentative="1">
+      <w:start w:val="1"/>
+      <w:numFmt w:val="bullet"/>
+      <w:lvlText w:val=""/>
+      <w:lvlJc w:val="left"/>
+      <w:pPr>
+        <w:ind w:left="2880" w:hanging="360"/>
+      </w:pPr>
+      <w:rPr>
+        <w:rFonts w:ascii="Symbol" w:hAnsi="Symbol" w:hint="default"/>
+      </w:rPr>
+    </w:lvl>
+    <w:lvl w:ilvl="4" w:tplc="08090003" w:tentative="1">
+      <w:start w:val="1"/>
+      <w:numFmt w:val="bullet"/>
+      <w:lvlText w:val="o"/>
+      <w:lvlJc w:val="left"/>
+      <w:pPr>
+        <w:ind w:left="3600" w:hanging="360"/>
+      </w:pPr>
+      <w:rPr>
+        <w:rFonts w:ascii="Courier New" w:hAnsi="Courier New" w:cs="Courier New" w:hint="default"/>
+      </w:rPr>
+    </w:lvl>
+    <w:lvl w:ilvl="5" w:tplc="08090005" w:tentative="1">
+      <w:start w:val="1"/>
+      <w:numFmt w:val="bullet"/>
+      <w:lvlText w:val=""/>
+      <w:lvlJc w:val="left"/>
+      <w:pPr>
+        <w:ind w:left="4320" w:hanging="360"/>
+      </w:pPr>
+      <w:rPr>
+        <w:rFonts w:ascii="Wingdings" w:hAnsi="Wingdings" w:hint="default"/>
+      </w:rPr>
+    </w:lvl>
+    <w:lvl w:ilvl="6" w:tplc="08090001" w:tentative="1">
+      <w:start w:val="1"/>
+      <w:numFmt w:val="bullet"/>
+      <w:lvlText w:val=""/>
+      <w:lvlJc w:val="left"/>
+      <w:pPr>
+        <w:ind w:left="5040" w:hanging="360"/>
+      </w:pPr>
+      <w:rPr>
+        <w:rFonts w:ascii="Symbol" w:hAnsi="Symbol" w:hint="default"/>
+      </w:rPr>
+    </w:lvl>
+    <w:lvl w:ilvl="7" w:tplc="08090003" w:tentative="1">
+      <w:start w:val="1"/>
+      <w:numFmt w:val="bullet"/>
+      <w:lvlText w:val="o"/>
+      <w:lvlJc w:val="left"/>
+      <w:pPr>
+        <w:ind w:left="5760" w:hanging="360"/>
+      </w:pPr>
+      <w:rPr>
+        <w:rFonts w:ascii="Courier New" w:hAnsi="Courier New" w:cs="Courier New" w:hint="default"/>
+      </w:rPr>
+    </w:lvl>
+    <w:lvl w:ilvl="8" w:tplc="08090005" w:tentative="1">
+      <w:start w:val="1"/>
+      <w:numFmt w:val="bullet"/>
+      <w:lvlText w:val=""/>
+      <w:lvlJc w:val="left"/>
+      <w:pPr>
+        <w:ind w:left="6480" w:hanging="360"/>
+      </w:pPr>
+      <w:rPr>
+        <w:rFonts w:ascii="Wingdings" w:hAnsi="Wingdings" w:hint="default"/>
+      </w:rPr>
+    </w:lvl>
+  </w:abstractNum>
+  <w:abstractNum w:abstractNumId="2" w15:restartNumberingAfterBreak="0">
     <w:nsid w:val="6D884198"/>
     <w:multiLevelType w:val="hybridMultilevel"/>
     <w:tmpl w:val="36D4F20C"/>
@@ -6522,27 +6666,33 @@
     </w:lvl>
   </w:abstractNum>
   <w:num w:numId="1">
-    <w:abstractNumId w:val="1"/>
+    <w:abstractNumId w:val="2"/>
   </w:num>
   <w:num w:numId="2">
     <w:abstractNumId w:val="0"/>
+  </w:num>
+  <w:num w:numId="3">
+    <w:abstractNumId w:val="1"/>
   </w:num>
 </w:numbering>
 </file>
 
 <file path=word/people.xml><?xml version="1.0" encoding="utf-8"?>
-<w15:people xmlns:wpc="http://schemas.microsoft.com/office/word/2010/wordprocessingCanvas" xmlns:cx="http://schemas.microsoft.com/office/drawing/2014/chartex" xmlns:cx1="http://schemas.microsoft.com/office/drawing/2015/9/8/chartex" xmlns:cx2="http://schemas.microsoft.com/office/drawing/2015/10/21/chartex" xmlns:cx3="http://schemas.microsoft.com/office/drawing/2016/5/9/chartex" xmlns:cx4="http://schemas.microsoft.com/office/drawing/2016/5/10/chartex" xmlns:cx5="http://schemas.microsoft.com/office/drawing/2016/5/11/chartex" xmlns:cx6="http://schemas.microsoft.com/office/drawing/2016/5/12/chartex" xmlns:cx7="http://schemas.microsoft.com/office/drawing/2016/5/13/chartex" xmlns:cx8="http://schemas.microsoft.com/office/drawing/2016/5/14/chartex" xmlns:mc="http://schemas.openxmlformats.org/markup-compatibility/2006" xmlns:aink="http://schemas.microsoft.com/office/drawing/2016/ink" xmlns:am3d="http://schemas.microsoft.com/office/drawing/2017/model3d" xmlns:o="urn:schemas-microsoft-com:office:office" xmlns:r="http://schemas.openxmlformats.org/officeDocument/2006/relationships" xmlns:m="http://schemas.openxmlformats.org/officeDocument/2006/math" xmlns:v="urn:schemas-microsoft-com:vml" xmlns:wp14="http://schemas.microsoft.com/office/word/2010/wordprocessingDrawing" xmlns:wp="http://schemas.openxmlformats.org/drawingml/2006/wordprocessingDrawing" xmlns:w10="urn:schemas-microsoft-com:office:word" xmlns:w="http://schemas.openxmlformats.org/wordprocessingml/2006/main" xmlns:w14="http://schemas.microsoft.com/office/word/2010/wordml" xmlns:w15="http://schemas.microsoft.com/office/word/2012/wordml" xmlns:w16cex="http://schemas.microsoft.com/office/word/2018/wordml/cex" xmlns:w16cid="http://schemas.microsoft.com/office/word/2016/wordml/cid" xmlns:w16="http://schemas.microsoft.com/office/word/2018/wordml" xmlns:w16se="http://schemas.microsoft.com/office/word/2015/wordml/symex" xmlns:wpg="http://schemas.microsoft.com/office/word/2010/wordprocessingGroup" xmlns:wpi="http://schemas.microsoft.com/office/word/2010/wordprocessingInk" xmlns:wne="http://schemas.microsoft.com/office/word/2006/wordml" xmlns:wps="http://schemas.microsoft.com/office/word/2010/wordprocessingShape" mc:Ignorable="w14 w15 w16se w16cid w16 w16cex wp14">
+<w15:people xmlns:wpc="http://schemas.microsoft.com/office/word/2010/wordprocessingCanvas" xmlns:cx="http://schemas.microsoft.com/office/drawing/2014/chartex" xmlns:cx1="http://schemas.microsoft.com/office/drawing/2015/9/8/chartex" xmlns:mc="http://schemas.openxmlformats.org/markup-compatibility/2006" xmlns:o="urn:schemas-microsoft-com:office:office" xmlns:r="http://schemas.openxmlformats.org/officeDocument/2006/relationships" xmlns:m="http://schemas.openxmlformats.org/officeDocument/2006/math" xmlns:v="urn:schemas-microsoft-com:vml" xmlns:wp14="http://schemas.microsoft.com/office/word/2010/wordprocessingDrawing" xmlns:wp="http://schemas.openxmlformats.org/drawingml/2006/wordprocessingDrawing" xmlns:w10="urn:schemas-microsoft-com:office:word" xmlns:w="http://schemas.openxmlformats.org/wordprocessingml/2006/main" xmlns:w14="http://schemas.microsoft.com/office/word/2010/wordml" xmlns:w15="http://schemas.microsoft.com/office/word/2012/wordml" xmlns:w16se="http://schemas.microsoft.com/office/word/2015/wordml/symex" xmlns:wpg="http://schemas.microsoft.com/office/word/2010/wordprocessingGroup" xmlns:wpi="http://schemas.microsoft.com/office/word/2010/wordprocessingInk" xmlns:wne="http://schemas.microsoft.com/office/word/2006/wordml" xmlns:wps="http://schemas.microsoft.com/office/word/2010/wordprocessingShape" mc:Ignorable="w14 w15 w16se wp14">
   <w15:person w15:author="Paloma Rojas Saunero">
     <w15:presenceInfo w15:providerId="Windows Live" w15:userId="4877c03b8c303747"/>
   </w15:person>
   <w15:person w15:author="sonja.swanson@gmail.com">
     <w15:presenceInfo w15:providerId="Windows Live" w15:userId="bca54ce8857ce526"/>
   </w15:person>
+  <w15:person w15:author="L.P. Rojas Saunero">
+    <w15:presenceInfo w15:providerId="AD" w15:userId="S-1-5-21-932686498-1610486119-1155464205-235496"/>
+  </w15:person>
 </w15:people>
 </file>
 
 <file path=word/styles.xml><?xml version="1.0" encoding="utf-8"?>
-<w:styles xmlns:mc="http://schemas.openxmlformats.org/markup-compatibility/2006" xmlns:r="http://schemas.openxmlformats.org/officeDocument/2006/relationships" xmlns:w="http://schemas.openxmlformats.org/wordprocessingml/2006/main" xmlns:w14="http://schemas.microsoft.com/office/word/2010/wordml" xmlns:w15="http://schemas.microsoft.com/office/word/2012/wordml" xmlns:w16cex="http://schemas.microsoft.com/office/word/2018/wordml/cex" xmlns:w16cid="http://schemas.microsoft.com/office/word/2016/wordml/cid" xmlns:w16="http://schemas.microsoft.com/office/word/2018/wordml" xmlns:w16se="http://schemas.microsoft.com/office/word/2015/wordml/symex" mc:Ignorable="w14 w15 w16se w16cid w16 w16cex">
+<w:styles xmlns:mc="http://schemas.openxmlformats.org/markup-compatibility/2006" xmlns:r="http://schemas.openxmlformats.org/officeDocument/2006/relationships" xmlns:w="http://schemas.openxmlformats.org/wordprocessingml/2006/main" xmlns:w14="http://schemas.microsoft.com/office/word/2010/wordml" xmlns:w15="http://schemas.microsoft.com/office/word/2012/wordml" xmlns:w16se="http://schemas.microsoft.com/office/word/2015/wordml/symex" mc:Ignorable="w14 w15 w16se">
   <w:docDefaults>
     <w:rPrDefault>
       <w:rPr>
@@ -6558,7 +6708,7 @@
       </w:pPr>
     </w:pPrDefault>
   </w:docDefaults>
-  <w:latentStyles w:defLockedState="0" w:defUIPriority="99" w:defSemiHidden="0" w:defUnhideWhenUsed="0" w:defQFormat="0" w:count="376">
+  <w:latentStyles w:defLockedState="0" w:defUIPriority="99" w:defSemiHidden="0" w:defUnhideWhenUsed="0" w:defQFormat="0" w:count="371">
     <w:lsdException w:name="Normal" w:uiPriority="0" w:qFormat="1"/>
     <w:lsdException w:name="heading 1" w:uiPriority="9" w:qFormat="1"/>
     <w:lsdException w:name="heading 2" w:semiHidden="1" w:uiPriority="9" w:unhideWhenUsed="1" w:qFormat="1"/>
@@ -6930,11 +7080,6 @@
     <w:lsdException w:name="List Table 5 Dark Accent 6" w:uiPriority="50"/>
     <w:lsdException w:name="List Table 6 Colorful Accent 6" w:uiPriority="51"/>
     <w:lsdException w:name="List Table 7 Colorful Accent 6" w:uiPriority="52"/>
-    <w:lsdException w:name="Mention" w:semiHidden="1" w:unhideWhenUsed="1"/>
-    <w:lsdException w:name="Smart Hyperlink" w:semiHidden="1" w:unhideWhenUsed="1"/>
-    <w:lsdException w:name="Hashtag" w:semiHidden="1" w:unhideWhenUsed="1"/>
-    <w:lsdException w:name="Unresolved Mention" w:semiHidden="1" w:unhideWhenUsed="1"/>
-    <w:lsdException w:name="Smart Link" w:semiHidden="1" w:unhideWhenUsed="1"/>
   </w:latentStyles>
   <w:style w:type="paragraph" w:default="1" w:styleId="Normal">
     <w:name w:val="Normal"/>
@@ -7042,6 +7187,36 @@
       <w:bCs/>
       <w:sz w:val="20"/>
       <w:szCs w:val="20"/>
+    </w:rPr>
+  </w:style>
+  <w:style w:type="paragraph" w:styleId="BalloonText">
+    <w:name w:val="Balloon Text"/>
+    <w:basedOn w:val="Normal"/>
+    <w:link w:val="BalloonTextChar"/>
+    <w:uiPriority w:val="99"/>
+    <w:semiHidden/>
+    <w:unhideWhenUsed/>
+    <w:rsid w:val="005721F5"/>
+    <w:pPr>
+      <w:spacing w:after="0" w:line="240" w:lineRule="auto"/>
+    </w:pPr>
+    <w:rPr>
+      <w:rFonts w:ascii="Segoe UI" w:hAnsi="Segoe UI" w:cs="Segoe UI"/>
+      <w:sz w:val="18"/>
+      <w:szCs w:val="18"/>
+    </w:rPr>
+  </w:style>
+  <w:style w:type="character" w:customStyle="1" w:styleId="BalloonTextChar">
+    <w:name w:val="Balloon Text Char"/>
+    <w:basedOn w:val="DefaultParagraphFont"/>
+    <w:link w:val="BalloonText"/>
+    <w:uiPriority w:val="99"/>
+    <w:semiHidden/>
+    <w:rsid w:val="005721F5"/>
+    <w:rPr>
+      <w:rFonts w:ascii="Segoe UI" w:hAnsi="Segoe UI" w:cs="Segoe UI"/>
+      <w:sz w:val="18"/>
+      <w:szCs w:val="18"/>
     </w:rPr>
   </w:style>
 </w:styles>
@@ -7337,7 +7512,7 @@
 </file>
 
 <file path=customXml/itemProps1.xml><?xml version="1.0" encoding="utf-8"?>
-<ds:datastoreItem xmlns:ds="http://schemas.openxmlformats.org/officeDocument/2006/customXml" ds:itemID="{63C60342-3CC7-47A0-A8D9-B5B1D2DF7434}">
+<ds:datastoreItem xmlns:ds="http://schemas.openxmlformats.org/officeDocument/2006/customXml" ds:itemID="{AE581581-72E1-45DA-AAEA-649E043EA2AE}">
   <ds:schemaRefs>
     <ds:schemaRef ds:uri="http://schemas.openxmlformats.org/officeDocument/2006/bibliography"/>
   </ds:schemaRefs>

</xml_diff>